<commit_message>
lots of updates + test data
</commit_message>
<xml_diff>
--- a/test/resources/description.docx
+++ b/test/resources/description.docx
@@ -62,14 +62,12 @@
       <w:r>
         <w:br/>
       </w:r>
-      <w:proofErr w:type="spellStart"/>
       <w:r>
         <w:rPr>
           <w:lang w:val="en-US"/>
         </w:rPr>
         <w:t>DataParser</w:t>
       </w:r>
-      <w:proofErr w:type="spellEnd"/>
       <w:r>
         <w:t xml:space="preserve"> – </w:t>
       </w:r>
@@ -91,14 +89,12 @@
       <w:r>
         <w:br/>
       </w:r>
-      <w:proofErr w:type="spellStart"/>
       <w:r>
         <w:rPr>
           <w:lang w:val="en-US"/>
         </w:rPr>
         <w:t>DataProcessor</w:t>
       </w:r>
-      <w:proofErr w:type="spellEnd"/>
       <w:r>
         <w:t xml:space="preserve"> – реализация алгоритма сортировки и подготовка набора</w:t>
       </w:r>
@@ -108,42 +104,36 @@
       <w:r>
         <w:br/>
       </w:r>
-      <w:proofErr w:type="spellStart"/>
       <w:r>
         <w:rPr>
           <w:lang w:val="en-US"/>
         </w:rPr>
         <w:t>InputReader</w:t>
       </w:r>
-      <w:proofErr w:type="spellEnd"/>
       <w:r>
         <w:t xml:space="preserve"> – чтение данных из входного файла</w:t>
       </w:r>
       <w:r>
         <w:br/>
       </w:r>
-      <w:proofErr w:type="spellStart"/>
       <w:r>
         <w:rPr>
           <w:lang w:val="en-US"/>
         </w:rPr>
         <w:t>InputValidator</w:t>
       </w:r>
-      <w:proofErr w:type="spellEnd"/>
       <w:r>
         <w:t xml:space="preserve"> – валидация входных данных</w:t>
       </w:r>
       <w:r>
         <w:br/>
       </w:r>
-      <w:proofErr w:type="spellStart"/>
       <w:r>
         <w:rPr>
           <w:lang w:val="en-US"/>
         </w:rPr>
         <w:t>OutputWriter</w:t>
       </w:r>
-      <w:proofErr w:type="spellEnd"/>
       <w:r>
         <w:t xml:space="preserve"> –  подготовка выходных данных и запись в файл</w:t>
       </w:r>
@@ -157,27 +147,17 @@
         <w:t>Stack</w:t>
       </w:r>
       <w:r>
-        <w:t xml:space="preserve"> – реализация </w:t>
-      </w:r>
-      <w:proofErr w:type="spellStart"/>
-      <w:r>
-        <w:t>стэка</w:t>
-      </w:r>
-      <w:proofErr w:type="spellEnd"/>
-      <w:r>
-        <w:t xml:space="preserve"> для хранения данных о вагонах на станции</w:t>
+        <w:t xml:space="preserve"> – реализация стэка для хранения данных о вагонах на станции</w:t>
       </w:r>
       <w:r>
         <w:br/>
       </w:r>
-      <w:proofErr w:type="spellStart"/>
       <w:r>
         <w:rPr>
           <w:lang w:val="en-US"/>
         </w:rPr>
         <w:t>ValidationResult</w:t>
       </w:r>
-      <w:proofErr w:type="spellEnd"/>
       <w:r>
         <w:t xml:space="preserve"> – тип данных для хранения результатов валидации</w:t>
       </w:r>
@@ -187,15 +167,7 @@
         <w:jc w:val="both"/>
       </w:pPr>
       <w:r>
-        <w:t xml:space="preserve">В соответствии с указанием в </w:t>
-      </w:r>
-      <w:proofErr w:type="spellStart"/>
-      <w:r>
-        <w:t>гайдлайне</w:t>
-      </w:r>
-      <w:proofErr w:type="spellEnd"/>
-      <w:r>
-        <w:t xml:space="preserve"> тестового задания оптимизация кода не проводилась, поэтому в коде встречаются «дорогие» операции (строковые объекты в цикле) и повторы.</w:t>
+        <w:t>В соответствии с указанием в гайдлайне тестового задания оптимизация кода не проводилась, поэтому в коде встречаются «дорогие» операции (строковые объекты в цикле) и повторы.</w:t>
       </w:r>
     </w:p>
     <w:p>
@@ -205,14 +177,12 @@
       <w:r>
         <w:t xml:space="preserve">В директории </w:t>
       </w:r>
-      <w:proofErr w:type="spellStart"/>
       <w:r>
         <w:rPr>
           <w:lang w:val="en-US"/>
         </w:rPr>
         <w:t>testData</w:t>
       </w:r>
-      <w:proofErr w:type="spellEnd"/>
       <w:r>
         <w:t xml:space="preserve"> содержатся специально подготовленные входные данные для тест-кейсов, описанных ниже.</w:t>
       </w:r>
@@ -244,9 +214,6 @@
     <w:p>
       <w:pPr>
         <w:jc w:val="both"/>
-        <w:rPr>
-          <w:lang w:val="en-US"/>
-        </w:rPr>
       </w:pPr>
     </w:p>
     <w:p>
@@ -435,13 +402,8 @@
         <w:t xml:space="preserve">используется </w:t>
       </w:r>
       <w:r>
-        <w:t xml:space="preserve">тип данных </w:t>
-      </w:r>
-      <w:proofErr w:type="spellStart"/>
-      <w:r>
-        <w:t>стэк</w:t>
-      </w:r>
-      <w:proofErr w:type="spellEnd"/>
+        <w:t>тип данных стэк</w:t>
+      </w:r>
       <w:r>
         <w:t>, реализованный в отдельном классе</w:t>
       </w:r>
@@ -489,21 +451,18 @@
       <w:r>
         <w:t xml:space="preserve"> </w:t>
       </w:r>
-      <w:proofErr w:type="spellStart"/>
       <w:r>
         <w:rPr>
           <w:lang w:val="en-US"/>
         </w:rPr>
         <w:t>InputValidator</w:t>
       </w:r>
-      <w:proofErr w:type="spellEnd"/>
       <w:r>
         <w:t xml:space="preserve"> </w:t>
       </w:r>
       <w:r>
         <w:t xml:space="preserve">с методом </w:t>
       </w:r>
-      <w:proofErr w:type="gramStart"/>
       <w:r>
         <w:rPr>
           <w:lang w:val="en-US"/>
@@ -511,11 +470,7 @@
         <w:t>validate</w:t>
       </w:r>
       <w:r>
-        <w:t>(</w:t>
-      </w:r>
-      <w:proofErr w:type="gramEnd"/>
-      <w:r>
-        <w:t xml:space="preserve">), </w:t>
+        <w:t xml:space="preserve">(), </w:t>
       </w:r>
       <w:r>
         <w:t>проверяющим</w:t>
@@ -544,25 +499,21 @@
       <w:r>
         <w:t xml:space="preserve"> В случае несоответствия возвращается объект </w:t>
       </w:r>
-      <w:proofErr w:type="spellStart"/>
       <w:r>
         <w:rPr>
           <w:lang w:val="en-US"/>
         </w:rPr>
         <w:t>ValidationResult</w:t>
       </w:r>
-      <w:proofErr w:type="spellEnd"/>
       <w:r>
         <w:t xml:space="preserve"> с флагом </w:t>
       </w:r>
-      <w:proofErr w:type="spellStart"/>
       <w:r>
         <w:rPr>
           <w:lang w:val="en-US"/>
         </w:rPr>
         <w:t>isValid</w:t>
       </w:r>
-      <w:proofErr w:type="spellEnd"/>
       <w:r>
         <w:t>==</w:t>
       </w:r>
@@ -857,10 +808,7 @@
     </w:p>
     <w:p>
       <w:r>
-        <w:t xml:space="preserve">Тестируется корректность вычислений (алгоритма), обработки входных данных и формирования выходных данных, реакции на </w:t>
-      </w:r>
-      <w:r>
-        <w:t>некорректные входные данные</w:t>
+        <w:t>Тестируется корректность вычислений (алгоритма), обработки входных данных и формирования выходных данных, реакции на некорректные входные данные</w:t>
       </w:r>
     </w:p>
     <w:p>
@@ -955,17 +903,17 @@
         <w:tblLook w:val="04A0" w:firstRow="1" w:lastRow="0" w:firstColumn="1" w:lastColumn="0" w:noHBand="0" w:noVBand="1"/>
       </w:tblPr>
       <w:tblGrid>
-        <w:gridCol w:w="1788"/>
-        <w:gridCol w:w="1769"/>
-        <w:gridCol w:w="2352"/>
-        <w:gridCol w:w="3928"/>
-        <w:gridCol w:w="4039"/>
-        <w:gridCol w:w="1964"/>
+        <w:gridCol w:w="1807"/>
+        <w:gridCol w:w="1693"/>
+        <w:gridCol w:w="2276"/>
+        <w:gridCol w:w="3852"/>
+        <w:gridCol w:w="3963"/>
+        <w:gridCol w:w="2249"/>
       </w:tblGrid>
       <w:tr>
         <w:tc>
           <w:tcPr>
-            <w:tcW w:w="564" w:type="pct"/>
+            <w:tcW w:w="570" w:type="pct"/>
           </w:tcPr>
           <w:p>
             <w:pPr>
@@ -978,7 +926,7 @@
         </w:tc>
         <w:tc>
           <w:tcPr>
-            <w:tcW w:w="558" w:type="pct"/>
+            <w:tcW w:w="534" w:type="pct"/>
           </w:tcPr>
           <w:p>
             <w:pPr>
@@ -997,7 +945,7 @@
         </w:tc>
         <w:tc>
           <w:tcPr>
-            <w:tcW w:w="742" w:type="pct"/>
+            <w:tcW w:w="718" w:type="pct"/>
           </w:tcPr>
           <w:p>
             <w:pPr>
@@ -1010,7 +958,7 @@
         </w:tc>
         <w:tc>
           <w:tcPr>
-            <w:tcW w:w="1240" w:type="pct"/>
+            <w:tcW w:w="1216" w:type="pct"/>
           </w:tcPr>
           <w:p>
             <w:pPr>
@@ -1023,7 +971,7 @@
         </w:tc>
         <w:tc>
           <w:tcPr>
-            <w:tcW w:w="1275" w:type="pct"/>
+            <w:tcW w:w="1251" w:type="pct"/>
           </w:tcPr>
           <w:p>
             <w:pPr>
@@ -1036,22 +984,14 @@
         </w:tc>
         <w:tc>
           <w:tcPr>
-            <w:tcW w:w="620" w:type="pct"/>
-          </w:tcPr>
-          <w:p>
-            <w:pPr>
-              <w:jc w:val="center"/>
-            </w:pPr>
-            <w:r>
-              <w:t xml:space="preserve">Имя файла с </w:t>
-            </w:r>
-            <w:proofErr w:type="spellStart"/>
-            <w:r>
-              <w:t>вх</w:t>
-            </w:r>
-            <w:proofErr w:type="spellEnd"/>
-            <w:r>
-              <w:t>. данными</w:t>
+            <w:tcW w:w="710" w:type="pct"/>
+          </w:tcPr>
+          <w:p>
+            <w:pPr>
+              <w:jc w:val="center"/>
+            </w:pPr>
+            <w:r>
+              <w:t>Имя файла с вх. данными</w:t>
             </w:r>
           </w:p>
         </w:tc>
@@ -1059,7 +999,8 @@
       <w:tr>
         <w:tc>
           <w:tcPr>
-            <w:tcW w:w="564" w:type="pct"/>
+            <w:tcW w:w="570" w:type="pct"/>
+            <w:vMerge w:val="restart"/>
           </w:tcPr>
           <w:p>
             <w:pPr>
@@ -1077,7 +1018,7 @@
         </w:tc>
         <w:tc>
           <w:tcPr>
-            <w:tcW w:w="558" w:type="pct"/>
+            <w:tcW w:w="534" w:type="pct"/>
           </w:tcPr>
           <w:p>
             <w:pPr>
@@ -1090,7 +1031,8 @@
         </w:tc>
         <w:tc>
           <w:tcPr>
-            <w:tcW w:w="742" w:type="pct"/>
+            <w:tcW w:w="718" w:type="pct"/>
+            <w:vMerge w:val="restart"/>
           </w:tcPr>
           <w:p>
             <w:pPr>
@@ -1103,7 +1045,7 @@
         </w:tc>
         <w:tc>
           <w:tcPr>
-            <w:tcW w:w="1240" w:type="pct"/>
+            <w:tcW w:w="1216" w:type="pct"/>
           </w:tcPr>
           <w:p>
             <w:pPr>
@@ -1116,7 +1058,7 @@
         </w:tc>
         <w:tc>
           <w:tcPr>
-            <w:tcW w:w="1275" w:type="pct"/>
+            <w:tcW w:w="1251" w:type="pct"/>
           </w:tcPr>
           <w:p>
             <w:pPr>
@@ -1138,29 +1080,33 @@
         </w:tc>
         <w:tc>
           <w:tcPr>
-            <w:tcW w:w="620" w:type="pct"/>
-          </w:tcPr>
-          <w:p>
-            <w:pPr>
-              <w:jc w:val="center"/>
-            </w:pPr>
+            <w:tcW w:w="710" w:type="pct"/>
+          </w:tcPr>
+          <w:p>
+            <w:pPr>
+              <w:jc w:val="center"/>
+            </w:pPr>
+            <w:r>
+              <w:t>01positiveInt</w:t>
+            </w:r>
           </w:p>
         </w:tc>
       </w:tr>
       <w:tr>
         <w:tc>
           <w:tcPr>
-            <w:tcW w:w="564" w:type="pct"/>
-          </w:tcPr>
-          <w:p>
-            <w:pPr>
-              <w:jc w:val="center"/>
-            </w:pPr>
-          </w:p>
-        </w:tc>
-        <w:tc>
-          <w:tcPr>
-            <w:tcW w:w="558" w:type="pct"/>
+            <w:tcW w:w="570" w:type="pct"/>
+            <w:vMerge/>
+          </w:tcPr>
+          <w:p>
+            <w:pPr>
+              <w:jc w:val="center"/>
+            </w:pPr>
+          </w:p>
+        </w:tc>
+        <w:tc>
+          <w:tcPr>
+            <w:tcW w:w="534" w:type="pct"/>
           </w:tcPr>
           <w:p>
             <w:pPr>
@@ -1173,36 +1119,31 @@
         </w:tc>
         <w:tc>
           <w:tcPr>
-            <w:tcW w:w="742" w:type="pct"/>
-          </w:tcPr>
-          <w:p>
-            <w:pPr>
-              <w:jc w:val="center"/>
-            </w:pPr>
-          </w:p>
-        </w:tc>
-        <w:tc>
-          <w:tcPr>
-            <w:tcW w:w="1240" w:type="pct"/>
-          </w:tcPr>
-          <w:p>
-            <w:pPr>
-              <w:jc w:val="center"/>
-            </w:pPr>
-            <w:r>
-              <w:t xml:space="preserve">Перестановка в указанной последовательности </w:t>
-            </w:r>
-            <w:r>
-              <w:t>не</w:t>
-            </w:r>
-            <w:r>
-              <w:t>возможна</w:t>
-            </w:r>
-          </w:p>
-        </w:tc>
-        <w:tc>
-          <w:tcPr>
-            <w:tcW w:w="1275" w:type="pct"/>
+            <w:tcW w:w="718" w:type="pct"/>
+            <w:vMerge/>
+          </w:tcPr>
+          <w:p>
+            <w:pPr>
+              <w:jc w:val="center"/>
+            </w:pPr>
+          </w:p>
+        </w:tc>
+        <w:tc>
+          <w:tcPr>
+            <w:tcW w:w="1216" w:type="pct"/>
+          </w:tcPr>
+          <w:p>
+            <w:pPr>
+              <w:jc w:val="center"/>
+            </w:pPr>
+            <w:r>
+              <w:t>Перестановка в указанной последовательности невозможна</w:t>
+            </w:r>
+          </w:p>
+        </w:tc>
+        <w:tc>
+          <w:tcPr>
+            <w:tcW w:w="1251" w:type="pct"/>
           </w:tcPr>
           <w:p>
             <w:pPr>
@@ -1221,29 +1162,42 @@
         </w:tc>
         <w:tc>
           <w:tcPr>
-            <w:tcW w:w="620" w:type="pct"/>
-          </w:tcPr>
-          <w:p>
-            <w:pPr>
-              <w:jc w:val="center"/>
-            </w:pPr>
+            <w:tcW w:w="710" w:type="pct"/>
+          </w:tcPr>
+          <w:p>
+            <w:pPr>
+              <w:jc w:val="center"/>
+            </w:pPr>
+            <w:r>
+              <w:t>0</w:t>
+            </w:r>
+            <w:r>
+              <w:rPr>
+                <w:lang w:val="en-US"/>
+              </w:rPr>
+              <w:t>2</w:t>
+            </w:r>
+            <w:r>
+              <w:t>positiveInt</w:t>
+            </w:r>
           </w:p>
         </w:tc>
       </w:tr>
       <w:tr>
         <w:tc>
           <w:tcPr>
-            <w:tcW w:w="564" w:type="pct"/>
-          </w:tcPr>
-          <w:p>
-            <w:pPr>
-              <w:jc w:val="center"/>
-            </w:pPr>
-          </w:p>
-        </w:tc>
-        <w:tc>
-          <w:tcPr>
-            <w:tcW w:w="558" w:type="pct"/>
+            <w:tcW w:w="570" w:type="pct"/>
+            <w:vMerge/>
+          </w:tcPr>
+          <w:p>
+            <w:pPr>
+              <w:jc w:val="center"/>
+            </w:pPr>
+          </w:p>
+        </w:tc>
+        <w:tc>
+          <w:tcPr>
+            <w:tcW w:w="534" w:type="pct"/>
           </w:tcPr>
           <w:p>
             <w:pPr>
@@ -1256,7 +1210,8 @@
         </w:tc>
         <w:tc>
           <w:tcPr>
-            <w:tcW w:w="742" w:type="pct"/>
+            <w:tcW w:w="718" w:type="pct"/>
+            <w:vMerge w:val="restart"/>
           </w:tcPr>
           <w:p>
             <w:pPr>
@@ -1269,7 +1224,7 @@
         </w:tc>
         <w:tc>
           <w:tcPr>
-            <w:tcW w:w="1240" w:type="pct"/>
+            <w:tcW w:w="1216" w:type="pct"/>
           </w:tcPr>
           <w:p>
             <w:pPr>
@@ -1297,7 +1252,7 @@
         </w:tc>
         <w:tc>
           <w:tcPr>
-            <w:tcW w:w="1275" w:type="pct"/>
+            <w:tcW w:w="1251" w:type="pct"/>
           </w:tcPr>
           <w:p>
             <w:pPr>
@@ -1313,53 +1268,48 @@
               <w:rPr>
                 <w:lang w:val="en-US"/>
               </w:rPr>
-              <w:t xml:space="preserve"> «</w:t>
-            </w:r>
-            <w:r>
-              <w:rPr>
-                <w:lang w:val="en-US"/>
-              </w:rPr>
-              <w:t>Error: a train length doesn't look like a valid integer number</w:t>
-            </w:r>
-            <w:r>
-              <w:rPr>
-                <w:lang w:val="en-US"/>
-              </w:rPr>
-              <w:t>»</w:t>
-            </w:r>
-          </w:p>
-        </w:tc>
-        <w:tc>
-          <w:tcPr>
-            <w:tcW w:w="620" w:type="pct"/>
-          </w:tcPr>
-          <w:p>
-            <w:pPr>
-              <w:jc w:val="center"/>
-              <w:rPr>
-                <w:lang w:val="en-US"/>
-              </w:rPr>
-            </w:pPr>
+              <w:t xml:space="preserve"> «Error: a train length doesn't look like a valid integer number»</w:t>
+            </w:r>
+          </w:p>
+        </w:tc>
+        <w:tc>
+          <w:tcPr>
+            <w:tcW w:w="710" w:type="pct"/>
+          </w:tcPr>
+          <w:p>
+            <w:pPr>
+              <w:jc w:val="center"/>
+              <w:rPr>
+                <w:lang w:val="en-US"/>
+              </w:rPr>
+            </w:pPr>
+            <w:r>
+              <w:rPr>
+                <w:lang w:val="en-US"/>
+              </w:rPr>
+              <w:t>03zero</w:t>
+            </w:r>
           </w:p>
         </w:tc>
       </w:tr>
       <w:tr>
         <w:tc>
           <w:tcPr>
-            <w:tcW w:w="564" w:type="pct"/>
-          </w:tcPr>
-          <w:p>
-            <w:pPr>
-              <w:jc w:val="center"/>
-              <w:rPr>
-                <w:lang w:val="en-US"/>
-              </w:rPr>
-            </w:pPr>
-          </w:p>
-        </w:tc>
-        <w:tc>
-          <w:tcPr>
-            <w:tcW w:w="558" w:type="pct"/>
+            <w:tcW w:w="570" w:type="pct"/>
+            <w:vMerge/>
+          </w:tcPr>
+          <w:p>
+            <w:pPr>
+              <w:jc w:val="center"/>
+              <w:rPr>
+                <w:lang w:val="en-US"/>
+              </w:rPr>
+            </w:pPr>
+          </w:p>
+        </w:tc>
+        <w:tc>
+          <w:tcPr>
+            <w:tcW w:w="534" w:type="pct"/>
           </w:tcPr>
           <w:p>
             <w:pPr>
@@ -1372,17 +1322,18 @@
         </w:tc>
         <w:tc>
           <w:tcPr>
-            <w:tcW w:w="742" w:type="pct"/>
-          </w:tcPr>
-          <w:p>
-            <w:pPr>
-              <w:jc w:val="center"/>
-            </w:pPr>
-          </w:p>
-        </w:tc>
-        <w:tc>
-          <w:tcPr>
-            <w:tcW w:w="1240" w:type="pct"/>
+            <w:tcW w:w="718" w:type="pct"/>
+            <w:vMerge/>
+          </w:tcPr>
+          <w:p>
+            <w:pPr>
+              <w:jc w:val="center"/>
+            </w:pPr>
+          </w:p>
+        </w:tc>
+        <w:tc>
+          <w:tcPr>
+            <w:tcW w:w="1216" w:type="pct"/>
           </w:tcPr>
           <w:p>
             <w:pPr>
@@ -1395,7 +1346,7 @@
         </w:tc>
         <w:tc>
           <w:tcPr>
-            <w:tcW w:w="1275" w:type="pct"/>
+            <w:tcW w:w="1251" w:type="pct"/>
           </w:tcPr>
           <w:p>
             <w:pPr>
@@ -1411,53 +1362,48 @@
               <w:rPr>
                 <w:lang w:val="en-US"/>
               </w:rPr>
-              <w:t xml:space="preserve"> «</w:t>
-            </w:r>
-            <w:r>
-              <w:rPr>
-                <w:lang w:val="en-US"/>
-              </w:rPr>
-              <w:t>Error: a coach number equals zero</w:t>
-            </w:r>
-            <w:r>
-              <w:rPr>
-                <w:lang w:val="en-US"/>
-              </w:rPr>
-              <w:t>»</w:t>
-            </w:r>
-          </w:p>
-        </w:tc>
-        <w:tc>
-          <w:tcPr>
-            <w:tcW w:w="620" w:type="pct"/>
-          </w:tcPr>
-          <w:p>
-            <w:pPr>
-              <w:jc w:val="center"/>
-              <w:rPr>
-                <w:lang w:val="en-US"/>
-              </w:rPr>
-            </w:pPr>
+              <w:t xml:space="preserve"> «Error: a coach number equals zero»</w:t>
+            </w:r>
+          </w:p>
+        </w:tc>
+        <w:tc>
+          <w:tcPr>
+            <w:tcW w:w="710" w:type="pct"/>
+          </w:tcPr>
+          <w:p>
+            <w:pPr>
+              <w:jc w:val="center"/>
+              <w:rPr>
+                <w:lang w:val="en-US"/>
+              </w:rPr>
+            </w:pPr>
+            <w:r>
+              <w:rPr>
+                <w:lang w:val="en-US"/>
+              </w:rPr>
+              <w:t>04zero</w:t>
+            </w:r>
           </w:p>
         </w:tc>
       </w:tr>
       <w:tr>
         <w:tc>
           <w:tcPr>
-            <w:tcW w:w="564" w:type="pct"/>
-          </w:tcPr>
-          <w:p>
-            <w:pPr>
-              <w:jc w:val="center"/>
-              <w:rPr>
-                <w:lang w:val="en-US"/>
-              </w:rPr>
-            </w:pPr>
-          </w:p>
-        </w:tc>
-        <w:tc>
-          <w:tcPr>
-            <w:tcW w:w="558" w:type="pct"/>
+            <w:tcW w:w="570" w:type="pct"/>
+            <w:vMerge/>
+          </w:tcPr>
+          <w:p>
+            <w:pPr>
+              <w:jc w:val="center"/>
+              <w:rPr>
+                <w:lang w:val="en-US"/>
+              </w:rPr>
+            </w:pPr>
+          </w:p>
+        </w:tc>
+        <w:tc>
+          <w:tcPr>
+            <w:tcW w:w="534" w:type="pct"/>
           </w:tcPr>
           <w:p>
             <w:pPr>
@@ -1473,7 +1419,8 @@
         </w:tc>
         <w:tc>
           <w:tcPr>
-            <w:tcW w:w="742" w:type="pct"/>
+            <w:tcW w:w="718" w:type="pct"/>
+            <w:vMerge w:val="restart"/>
           </w:tcPr>
           <w:p>
             <w:pPr>
@@ -1486,7 +1433,7 @@
         </w:tc>
         <w:tc>
           <w:tcPr>
-            <w:tcW w:w="1240" w:type="pct"/>
+            <w:tcW w:w="1216" w:type="pct"/>
           </w:tcPr>
           <w:p>
             <w:pPr>
@@ -1499,7 +1446,7 @@
         </w:tc>
         <w:tc>
           <w:tcPr>
-            <w:tcW w:w="1275" w:type="pct"/>
+            <w:tcW w:w="1251" w:type="pct"/>
           </w:tcPr>
           <w:p>
             <w:pPr>
@@ -1515,53 +1462,48 @@
               <w:rPr>
                 <w:lang w:val="en-US"/>
               </w:rPr>
-              <w:t xml:space="preserve"> «</w:t>
-            </w:r>
-            <w:r>
-              <w:rPr>
-                <w:lang w:val="en-US"/>
-              </w:rPr>
-              <w:t>Error: an unexpected negative value occurred</w:t>
-            </w:r>
-            <w:r>
-              <w:rPr>
-                <w:lang w:val="en-US"/>
-              </w:rPr>
-              <w:t>»</w:t>
-            </w:r>
-          </w:p>
-        </w:tc>
-        <w:tc>
-          <w:tcPr>
-            <w:tcW w:w="620" w:type="pct"/>
-          </w:tcPr>
-          <w:p>
-            <w:pPr>
-              <w:jc w:val="center"/>
-              <w:rPr>
-                <w:lang w:val="en-US"/>
-              </w:rPr>
-            </w:pPr>
+              <w:t xml:space="preserve"> «Error: an unexpected negative value occurred»</w:t>
+            </w:r>
+          </w:p>
+        </w:tc>
+        <w:tc>
+          <w:tcPr>
+            <w:tcW w:w="710" w:type="pct"/>
+          </w:tcPr>
+          <w:p>
+            <w:pPr>
+              <w:jc w:val="center"/>
+              <w:rPr>
+                <w:lang w:val="en-US"/>
+              </w:rPr>
+            </w:pPr>
+            <w:r>
+              <w:rPr>
+                <w:lang w:val="en-US"/>
+              </w:rPr>
+              <w:t>05negativeInt</w:t>
+            </w:r>
           </w:p>
         </w:tc>
       </w:tr>
       <w:tr>
         <w:tc>
           <w:tcPr>
-            <w:tcW w:w="564" w:type="pct"/>
-          </w:tcPr>
-          <w:p>
-            <w:pPr>
-              <w:jc w:val="center"/>
-              <w:rPr>
-                <w:lang w:val="en-US"/>
-              </w:rPr>
-            </w:pPr>
-          </w:p>
-        </w:tc>
-        <w:tc>
-          <w:tcPr>
-            <w:tcW w:w="558" w:type="pct"/>
+            <w:tcW w:w="570" w:type="pct"/>
+            <w:vMerge/>
+          </w:tcPr>
+          <w:p>
+            <w:pPr>
+              <w:jc w:val="center"/>
+              <w:rPr>
+                <w:lang w:val="en-US"/>
+              </w:rPr>
+            </w:pPr>
+          </w:p>
+        </w:tc>
+        <w:tc>
+          <w:tcPr>
+            <w:tcW w:w="534" w:type="pct"/>
           </w:tcPr>
           <w:p>
             <w:pPr>
@@ -1580,17 +1522,18 @@
         </w:tc>
         <w:tc>
           <w:tcPr>
-            <w:tcW w:w="742" w:type="pct"/>
-          </w:tcPr>
-          <w:p>
-            <w:pPr>
-              <w:jc w:val="center"/>
-            </w:pPr>
-          </w:p>
-        </w:tc>
-        <w:tc>
-          <w:tcPr>
-            <w:tcW w:w="1240" w:type="pct"/>
+            <w:tcW w:w="718" w:type="pct"/>
+            <w:vMerge/>
+          </w:tcPr>
+          <w:p>
+            <w:pPr>
+              <w:jc w:val="center"/>
+            </w:pPr>
+          </w:p>
+        </w:tc>
+        <w:tc>
+          <w:tcPr>
+            <w:tcW w:w="1216" w:type="pct"/>
           </w:tcPr>
           <w:p>
             <w:pPr>
@@ -1603,7 +1546,7 @@
         </w:tc>
         <w:tc>
           <w:tcPr>
-            <w:tcW w:w="1275" w:type="pct"/>
+            <w:tcW w:w="1251" w:type="pct"/>
           </w:tcPr>
           <w:p>
             <w:pPr>
@@ -1625,35 +1568,42 @@
         </w:tc>
         <w:tc>
           <w:tcPr>
-            <w:tcW w:w="620" w:type="pct"/>
-          </w:tcPr>
-          <w:p>
-            <w:pPr>
-              <w:jc w:val="center"/>
-              <w:rPr>
-                <w:lang w:val="en-US"/>
-              </w:rPr>
-            </w:pPr>
+            <w:tcW w:w="710" w:type="pct"/>
+          </w:tcPr>
+          <w:p>
+            <w:pPr>
+              <w:jc w:val="center"/>
+              <w:rPr>
+                <w:lang w:val="en-US"/>
+              </w:rPr>
+            </w:pPr>
+            <w:r>
+              <w:rPr>
+                <w:lang w:val="en-US"/>
+              </w:rPr>
+              <w:t>06negativeInt</w:t>
+            </w:r>
           </w:p>
         </w:tc>
       </w:tr>
       <w:tr>
         <w:tc>
           <w:tcPr>
-            <w:tcW w:w="564" w:type="pct"/>
-          </w:tcPr>
-          <w:p>
-            <w:pPr>
-              <w:jc w:val="center"/>
-              <w:rPr>
-                <w:lang w:val="en-US"/>
-              </w:rPr>
-            </w:pPr>
-          </w:p>
-        </w:tc>
-        <w:tc>
-          <w:tcPr>
-            <w:tcW w:w="558" w:type="pct"/>
+            <w:tcW w:w="570" w:type="pct"/>
+            <w:vMerge/>
+          </w:tcPr>
+          <w:p>
+            <w:pPr>
+              <w:jc w:val="center"/>
+              <w:rPr>
+                <w:lang w:val="en-US"/>
+              </w:rPr>
+            </w:pPr>
+          </w:p>
+        </w:tc>
+        <w:tc>
+          <w:tcPr>
+            <w:tcW w:w="534" w:type="pct"/>
           </w:tcPr>
           <w:p>
             <w:pPr>
@@ -1666,7 +1616,8 @@
         </w:tc>
         <w:tc>
           <w:tcPr>
-            <w:tcW w:w="742" w:type="pct"/>
+            <w:tcW w:w="718" w:type="pct"/>
+            <w:vMerge w:val="restart"/>
           </w:tcPr>
           <w:p>
             <w:pPr>
@@ -1679,7 +1630,7 @@
         </w:tc>
         <w:tc>
           <w:tcPr>
-            <w:tcW w:w="1240" w:type="pct"/>
+            <w:tcW w:w="1216" w:type="pct"/>
           </w:tcPr>
           <w:p>
             <w:pPr>
@@ -1692,7 +1643,7 @@
         </w:tc>
         <w:tc>
           <w:tcPr>
-            <w:tcW w:w="1275" w:type="pct"/>
+            <w:tcW w:w="1251" w:type="pct"/>
           </w:tcPr>
           <w:p>
             <w:pPr>
@@ -1708,53 +1659,48 @@
               <w:rPr>
                 <w:lang w:val="en-US"/>
               </w:rPr>
-              <w:t xml:space="preserve"> «</w:t>
-            </w:r>
-            <w:r>
-              <w:rPr>
-                <w:lang w:val="en-US"/>
-              </w:rPr>
-              <w:t>Error: unable to parse an integer number</w:t>
-            </w:r>
-            <w:r>
-              <w:rPr>
-                <w:lang w:val="en-US"/>
-              </w:rPr>
-              <w:t>»</w:t>
-            </w:r>
-          </w:p>
-        </w:tc>
-        <w:tc>
-          <w:tcPr>
-            <w:tcW w:w="620" w:type="pct"/>
-          </w:tcPr>
-          <w:p>
-            <w:pPr>
-              <w:jc w:val="center"/>
-              <w:rPr>
-                <w:lang w:val="en-US"/>
-              </w:rPr>
-            </w:pPr>
+              <w:t xml:space="preserve"> «Error: unable to parse an integer number»</w:t>
+            </w:r>
+          </w:p>
+        </w:tc>
+        <w:tc>
+          <w:tcPr>
+            <w:tcW w:w="710" w:type="pct"/>
+          </w:tcPr>
+          <w:p>
+            <w:pPr>
+              <w:jc w:val="center"/>
+              <w:rPr>
+                <w:lang w:val="en-US"/>
+              </w:rPr>
+            </w:pPr>
+            <w:r>
+              <w:rPr>
+                <w:lang w:val="en-US"/>
+              </w:rPr>
+              <w:t>07positiveFrac</w:t>
+            </w:r>
           </w:p>
         </w:tc>
       </w:tr>
       <w:tr>
         <w:tc>
           <w:tcPr>
-            <w:tcW w:w="564" w:type="pct"/>
-          </w:tcPr>
-          <w:p>
-            <w:pPr>
-              <w:jc w:val="center"/>
-              <w:rPr>
-                <w:lang w:val="en-US"/>
-              </w:rPr>
-            </w:pPr>
-          </w:p>
-        </w:tc>
-        <w:tc>
-          <w:tcPr>
-            <w:tcW w:w="558" w:type="pct"/>
+            <w:tcW w:w="570" w:type="pct"/>
+            <w:vMerge/>
+          </w:tcPr>
+          <w:p>
+            <w:pPr>
+              <w:jc w:val="center"/>
+              <w:rPr>
+                <w:lang w:val="en-US"/>
+              </w:rPr>
+            </w:pPr>
+          </w:p>
+        </w:tc>
+        <w:tc>
+          <w:tcPr>
+            <w:tcW w:w="534" w:type="pct"/>
           </w:tcPr>
           <w:p>
             <w:pPr>
@@ -1767,17 +1713,18 @@
         </w:tc>
         <w:tc>
           <w:tcPr>
-            <w:tcW w:w="742" w:type="pct"/>
-          </w:tcPr>
-          <w:p>
-            <w:pPr>
-              <w:jc w:val="center"/>
-            </w:pPr>
-          </w:p>
-        </w:tc>
-        <w:tc>
-          <w:tcPr>
-            <w:tcW w:w="1240" w:type="pct"/>
+            <w:tcW w:w="718" w:type="pct"/>
+            <w:vMerge/>
+          </w:tcPr>
+          <w:p>
+            <w:pPr>
+              <w:jc w:val="center"/>
+            </w:pPr>
+          </w:p>
+        </w:tc>
+        <w:tc>
+          <w:tcPr>
+            <w:tcW w:w="1216" w:type="pct"/>
           </w:tcPr>
           <w:p>
             <w:pPr>
@@ -1790,7 +1737,7 @@
         </w:tc>
         <w:tc>
           <w:tcPr>
-            <w:tcW w:w="1275" w:type="pct"/>
+            <w:tcW w:w="1251" w:type="pct"/>
           </w:tcPr>
           <w:p>
             <w:pPr>
@@ -1812,35 +1759,42 @@
         </w:tc>
         <w:tc>
           <w:tcPr>
-            <w:tcW w:w="620" w:type="pct"/>
-          </w:tcPr>
-          <w:p>
-            <w:pPr>
-              <w:jc w:val="center"/>
-              <w:rPr>
-                <w:lang w:val="en-US"/>
-              </w:rPr>
-            </w:pPr>
+            <w:tcW w:w="710" w:type="pct"/>
+          </w:tcPr>
+          <w:p>
+            <w:pPr>
+              <w:jc w:val="center"/>
+              <w:rPr>
+                <w:lang w:val="en-US"/>
+              </w:rPr>
+            </w:pPr>
+            <w:r>
+              <w:rPr>
+                <w:lang w:val="en-US"/>
+              </w:rPr>
+              <w:t>08positiveFrac</w:t>
+            </w:r>
           </w:p>
         </w:tc>
       </w:tr>
       <w:tr>
         <w:tc>
           <w:tcPr>
-            <w:tcW w:w="564" w:type="pct"/>
-          </w:tcPr>
-          <w:p>
-            <w:pPr>
-              <w:jc w:val="center"/>
-              <w:rPr>
-                <w:lang w:val="en-US"/>
-              </w:rPr>
-            </w:pPr>
-          </w:p>
-        </w:tc>
-        <w:tc>
-          <w:tcPr>
-            <w:tcW w:w="558" w:type="pct"/>
+            <w:tcW w:w="570" w:type="pct"/>
+            <w:vMerge/>
+          </w:tcPr>
+          <w:p>
+            <w:pPr>
+              <w:jc w:val="center"/>
+              <w:rPr>
+                <w:lang w:val="en-US"/>
+              </w:rPr>
+            </w:pPr>
+          </w:p>
+        </w:tc>
+        <w:tc>
+          <w:tcPr>
+            <w:tcW w:w="534" w:type="pct"/>
           </w:tcPr>
           <w:p>
             <w:pPr>
@@ -1853,7 +1807,8 @@
         </w:tc>
         <w:tc>
           <w:tcPr>
-            <w:tcW w:w="742" w:type="pct"/>
+            <w:tcW w:w="718" w:type="pct"/>
+            <w:vMerge w:val="restart"/>
           </w:tcPr>
           <w:p>
             <w:pPr>
@@ -1866,7 +1821,7 @@
         </w:tc>
         <w:tc>
           <w:tcPr>
-            <w:tcW w:w="1240" w:type="pct"/>
+            <w:tcW w:w="1216" w:type="pct"/>
           </w:tcPr>
           <w:p>
             <w:pPr>
@@ -1879,7 +1834,7 @@
         </w:tc>
         <w:tc>
           <w:tcPr>
-            <w:tcW w:w="1275" w:type="pct"/>
+            <w:tcW w:w="1251" w:type="pct"/>
           </w:tcPr>
           <w:p>
             <w:pPr>
@@ -1901,35 +1856,42 @@
         </w:tc>
         <w:tc>
           <w:tcPr>
-            <w:tcW w:w="620" w:type="pct"/>
-          </w:tcPr>
-          <w:p>
-            <w:pPr>
-              <w:jc w:val="center"/>
-              <w:rPr>
-                <w:lang w:val="en-US"/>
-              </w:rPr>
-            </w:pPr>
+            <w:tcW w:w="710" w:type="pct"/>
+          </w:tcPr>
+          <w:p>
+            <w:pPr>
+              <w:jc w:val="center"/>
+              <w:rPr>
+                <w:lang w:val="en-US"/>
+              </w:rPr>
+            </w:pPr>
+            <w:r>
+              <w:rPr>
+                <w:lang w:val="en-US"/>
+              </w:rPr>
+              <w:t>09negativeFrac</w:t>
+            </w:r>
           </w:p>
         </w:tc>
       </w:tr>
       <w:tr>
         <w:tc>
           <w:tcPr>
-            <w:tcW w:w="564" w:type="pct"/>
-          </w:tcPr>
-          <w:p>
-            <w:pPr>
-              <w:jc w:val="center"/>
-              <w:rPr>
-                <w:lang w:val="en-US"/>
-              </w:rPr>
-            </w:pPr>
-          </w:p>
-        </w:tc>
-        <w:tc>
-          <w:tcPr>
-            <w:tcW w:w="558" w:type="pct"/>
+            <w:tcW w:w="570" w:type="pct"/>
+            <w:vMerge/>
+          </w:tcPr>
+          <w:p>
+            <w:pPr>
+              <w:jc w:val="center"/>
+              <w:rPr>
+                <w:lang w:val="en-US"/>
+              </w:rPr>
+            </w:pPr>
+          </w:p>
+        </w:tc>
+        <w:tc>
+          <w:tcPr>
+            <w:tcW w:w="534" w:type="pct"/>
           </w:tcPr>
           <w:p>
             <w:pPr>
@@ -1942,20 +1904,21 @@
         </w:tc>
         <w:tc>
           <w:tcPr>
-            <w:tcW w:w="742" w:type="pct"/>
-          </w:tcPr>
-          <w:p>
-            <w:pPr>
-              <w:jc w:val="center"/>
-              <w:rPr>
-                <w:lang w:val="en-US"/>
-              </w:rPr>
-            </w:pPr>
-          </w:p>
-        </w:tc>
-        <w:tc>
-          <w:tcPr>
-            <w:tcW w:w="1240" w:type="pct"/>
+            <w:tcW w:w="718" w:type="pct"/>
+            <w:vMerge/>
+          </w:tcPr>
+          <w:p>
+            <w:pPr>
+              <w:jc w:val="center"/>
+              <w:rPr>
+                <w:lang w:val="en-US"/>
+              </w:rPr>
+            </w:pPr>
+          </w:p>
+        </w:tc>
+        <w:tc>
+          <w:tcPr>
+            <w:tcW w:w="1216" w:type="pct"/>
           </w:tcPr>
           <w:p>
             <w:pPr>
@@ -1968,7 +1931,7 @@
         </w:tc>
         <w:tc>
           <w:tcPr>
-            <w:tcW w:w="1275" w:type="pct"/>
+            <w:tcW w:w="1251" w:type="pct"/>
           </w:tcPr>
           <w:p>
             <w:pPr>
@@ -1990,35 +1953,42 @@
         </w:tc>
         <w:tc>
           <w:tcPr>
-            <w:tcW w:w="620" w:type="pct"/>
-          </w:tcPr>
-          <w:p>
-            <w:pPr>
-              <w:jc w:val="center"/>
-              <w:rPr>
-                <w:lang w:val="en-US"/>
-              </w:rPr>
-            </w:pPr>
+            <w:tcW w:w="710" w:type="pct"/>
+          </w:tcPr>
+          <w:p>
+            <w:pPr>
+              <w:jc w:val="center"/>
+              <w:rPr>
+                <w:lang w:val="en-US"/>
+              </w:rPr>
+            </w:pPr>
+            <w:r>
+              <w:rPr>
+                <w:lang w:val="en-US"/>
+              </w:rPr>
+              <w:t>10negativeFrac</w:t>
+            </w:r>
           </w:p>
         </w:tc>
       </w:tr>
       <w:tr>
         <w:tc>
           <w:tcPr>
-            <w:tcW w:w="564" w:type="pct"/>
-          </w:tcPr>
-          <w:p>
-            <w:pPr>
-              <w:jc w:val="center"/>
-              <w:rPr>
-                <w:lang w:val="en-US"/>
-              </w:rPr>
-            </w:pPr>
-          </w:p>
-        </w:tc>
-        <w:tc>
-          <w:tcPr>
-            <w:tcW w:w="558" w:type="pct"/>
+            <w:tcW w:w="570" w:type="pct"/>
+            <w:vMerge/>
+          </w:tcPr>
+          <w:p>
+            <w:pPr>
+              <w:jc w:val="center"/>
+              <w:rPr>
+                <w:lang w:val="en-US"/>
+              </w:rPr>
+            </w:pPr>
+          </w:p>
+        </w:tc>
+        <w:tc>
+          <w:tcPr>
+            <w:tcW w:w="534" w:type="pct"/>
           </w:tcPr>
           <w:p>
             <w:pPr>
@@ -2031,7 +2001,8 @@
         </w:tc>
         <w:tc>
           <w:tcPr>
-            <w:tcW w:w="742" w:type="pct"/>
+            <w:tcW w:w="718" w:type="pct"/>
+            <w:vMerge w:val="restart"/>
           </w:tcPr>
           <w:p>
             <w:pPr>
@@ -2044,7 +2015,7 @@
         </w:tc>
         <w:tc>
           <w:tcPr>
-            <w:tcW w:w="1240" w:type="pct"/>
+            <w:tcW w:w="1216" w:type="pct"/>
           </w:tcPr>
           <w:p>
             <w:pPr>
@@ -2057,7 +2028,7 @@
         </w:tc>
         <w:tc>
           <w:tcPr>
-            <w:tcW w:w="1275" w:type="pct"/>
+            <w:tcW w:w="1251" w:type="pct"/>
           </w:tcPr>
           <w:p>
             <w:pPr>
@@ -2079,35 +2050,42 @@
         </w:tc>
         <w:tc>
           <w:tcPr>
-            <w:tcW w:w="620" w:type="pct"/>
-          </w:tcPr>
-          <w:p>
-            <w:pPr>
-              <w:jc w:val="center"/>
-              <w:rPr>
-                <w:lang w:val="en-US"/>
-              </w:rPr>
-            </w:pPr>
+            <w:tcW w:w="710" w:type="pct"/>
+          </w:tcPr>
+          <w:p>
+            <w:pPr>
+              <w:jc w:val="center"/>
+              <w:rPr>
+                <w:lang w:val="en-US"/>
+              </w:rPr>
+            </w:pPr>
+            <w:r>
+              <w:rPr>
+                <w:lang w:val="en-US"/>
+              </w:rPr>
+              <w:t>11textChar</w:t>
+            </w:r>
           </w:p>
         </w:tc>
       </w:tr>
       <w:tr>
         <w:tc>
           <w:tcPr>
-            <w:tcW w:w="564" w:type="pct"/>
-          </w:tcPr>
-          <w:p>
-            <w:pPr>
-              <w:jc w:val="center"/>
-              <w:rPr>
-                <w:lang w:val="en-US"/>
-              </w:rPr>
-            </w:pPr>
-          </w:p>
-        </w:tc>
-        <w:tc>
-          <w:tcPr>
-            <w:tcW w:w="558" w:type="pct"/>
+            <w:tcW w:w="570" w:type="pct"/>
+            <w:vMerge/>
+          </w:tcPr>
+          <w:p>
+            <w:pPr>
+              <w:jc w:val="center"/>
+              <w:rPr>
+                <w:lang w:val="en-US"/>
+              </w:rPr>
+            </w:pPr>
+          </w:p>
+        </w:tc>
+        <w:tc>
+          <w:tcPr>
+            <w:tcW w:w="534" w:type="pct"/>
           </w:tcPr>
           <w:p>
             <w:pPr>
@@ -2120,20 +2098,21 @@
         </w:tc>
         <w:tc>
           <w:tcPr>
-            <w:tcW w:w="742" w:type="pct"/>
-          </w:tcPr>
-          <w:p>
-            <w:pPr>
-              <w:jc w:val="center"/>
-              <w:rPr>
-                <w:lang w:val="en-US"/>
-              </w:rPr>
-            </w:pPr>
-          </w:p>
-        </w:tc>
-        <w:tc>
-          <w:tcPr>
-            <w:tcW w:w="1240" w:type="pct"/>
+            <w:tcW w:w="718" w:type="pct"/>
+            <w:vMerge/>
+          </w:tcPr>
+          <w:p>
+            <w:pPr>
+              <w:jc w:val="center"/>
+              <w:rPr>
+                <w:lang w:val="en-US"/>
+              </w:rPr>
+            </w:pPr>
+          </w:p>
+        </w:tc>
+        <w:tc>
+          <w:tcPr>
+            <w:tcW w:w="1216" w:type="pct"/>
           </w:tcPr>
           <w:p>
             <w:pPr>
@@ -2146,7 +2125,7 @@
         </w:tc>
         <w:tc>
           <w:tcPr>
-            <w:tcW w:w="1275" w:type="pct"/>
+            <w:tcW w:w="1251" w:type="pct"/>
           </w:tcPr>
           <w:p>
             <w:pPr>
@@ -2168,35 +2147,54 @@
         </w:tc>
         <w:tc>
           <w:tcPr>
-            <w:tcW w:w="620" w:type="pct"/>
-          </w:tcPr>
-          <w:p>
-            <w:pPr>
-              <w:jc w:val="center"/>
-              <w:rPr>
-                <w:lang w:val="en-US"/>
-              </w:rPr>
-            </w:pPr>
+            <w:tcW w:w="710" w:type="pct"/>
+          </w:tcPr>
+          <w:p>
+            <w:pPr>
+              <w:jc w:val="center"/>
+              <w:rPr>
+                <w:lang w:val="en-US"/>
+              </w:rPr>
+            </w:pPr>
+            <w:r>
+              <w:rPr>
+                <w:lang w:val="en-US"/>
+              </w:rPr>
+              <w:t>12</w:t>
+            </w:r>
+            <w:r>
+              <w:rPr>
+                <w:lang w:val="en-US"/>
+              </w:rPr>
+              <w:t>text</w:t>
+            </w:r>
+            <w:r>
+              <w:rPr>
+                <w:lang w:val="en-US"/>
+              </w:rPr>
+              <w:t>Char</w:t>
+            </w:r>
           </w:p>
         </w:tc>
       </w:tr>
       <w:tr>
         <w:tc>
           <w:tcPr>
-            <w:tcW w:w="564" w:type="pct"/>
-          </w:tcPr>
-          <w:p>
-            <w:pPr>
-              <w:jc w:val="center"/>
-              <w:rPr>
-                <w:lang w:val="en-US"/>
-              </w:rPr>
-            </w:pPr>
-          </w:p>
-        </w:tc>
-        <w:tc>
-          <w:tcPr>
-            <w:tcW w:w="558" w:type="pct"/>
+            <w:tcW w:w="570" w:type="pct"/>
+            <w:vMerge/>
+          </w:tcPr>
+          <w:p>
+            <w:pPr>
+              <w:jc w:val="center"/>
+              <w:rPr>
+                <w:lang w:val="en-US"/>
+              </w:rPr>
+            </w:pPr>
+          </w:p>
+        </w:tc>
+        <w:tc>
+          <w:tcPr>
+            <w:tcW w:w="534" w:type="pct"/>
           </w:tcPr>
           <w:p>
             <w:pPr>
@@ -2209,33 +2207,39 @@
         </w:tc>
         <w:tc>
           <w:tcPr>
-            <w:tcW w:w="742" w:type="pct"/>
-          </w:tcPr>
-          <w:p>
-            <w:pPr>
-              <w:jc w:val="center"/>
-            </w:pPr>
-            <w:r>
-              <w:t>Непустая строка с нетекстовым специальным символом</w:t>
-            </w:r>
-          </w:p>
-        </w:tc>
-        <w:tc>
-          <w:tcPr>
-            <w:tcW w:w="1240" w:type="pct"/>
-          </w:tcPr>
-          <w:p>
-            <w:pPr>
-              <w:jc w:val="center"/>
-            </w:pPr>
-            <w:r>
+            <w:tcW w:w="718" w:type="pct"/>
+            <w:vMerge w:val="restart"/>
+          </w:tcPr>
+          <w:p>
+            <w:pPr>
+              <w:jc w:val="center"/>
+            </w:pPr>
+            <w:r>
+              <w:t xml:space="preserve">Непустая строка с нетекстовым </w:t>
+            </w:r>
+            <w:r>
+              <w:lastRenderedPageBreak/>
+              <w:t>специальным символом</w:t>
+            </w:r>
+          </w:p>
+        </w:tc>
+        <w:tc>
+          <w:tcPr>
+            <w:tcW w:w="1216" w:type="pct"/>
+          </w:tcPr>
+          <w:p>
+            <w:pPr>
+              <w:jc w:val="center"/>
+            </w:pPr>
+            <w:r>
+              <w:lastRenderedPageBreak/>
               <w:t>В длине поезда присутствует «\»</w:t>
             </w:r>
           </w:p>
         </w:tc>
         <w:tc>
           <w:tcPr>
-            <w:tcW w:w="1275" w:type="pct"/>
+            <w:tcW w:w="1251" w:type="pct"/>
           </w:tcPr>
           <w:p>
             <w:pPr>
@@ -2257,35 +2261,42 @@
         </w:tc>
         <w:tc>
           <w:tcPr>
-            <w:tcW w:w="620" w:type="pct"/>
-          </w:tcPr>
-          <w:p>
-            <w:pPr>
-              <w:jc w:val="center"/>
-              <w:rPr>
-                <w:lang w:val="en-US"/>
-              </w:rPr>
-            </w:pPr>
+            <w:tcW w:w="710" w:type="pct"/>
+          </w:tcPr>
+          <w:p>
+            <w:pPr>
+              <w:jc w:val="center"/>
+              <w:rPr>
+                <w:lang w:val="en-US"/>
+              </w:rPr>
+            </w:pPr>
+            <w:r>
+              <w:rPr>
+                <w:lang w:val="en-US"/>
+              </w:rPr>
+              <w:t>13specialChar</w:t>
+            </w:r>
           </w:p>
         </w:tc>
       </w:tr>
       <w:tr>
         <w:tc>
           <w:tcPr>
-            <w:tcW w:w="564" w:type="pct"/>
-          </w:tcPr>
-          <w:p>
-            <w:pPr>
-              <w:jc w:val="center"/>
-              <w:rPr>
-                <w:lang w:val="en-US"/>
-              </w:rPr>
-            </w:pPr>
-          </w:p>
-        </w:tc>
-        <w:tc>
-          <w:tcPr>
-            <w:tcW w:w="558" w:type="pct"/>
+            <w:tcW w:w="570" w:type="pct"/>
+            <w:vMerge/>
+          </w:tcPr>
+          <w:p>
+            <w:pPr>
+              <w:jc w:val="center"/>
+              <w:rPr>
+                <w:lang w:val="en-US"/>
+              </w:rPr>
+            </w:pPr>
+          </w:p>
+        </w:tc>
+        <w:tc>
+          <w:tcPr>
+            <w:tcW w:w="534" w:type="pct"/>
           </w:tcPr>
           <w:p>
             <w:pPr>
@@ -2298,20 +2309,21 @@
         </w:tc>
         <w:tc>
           <w:tcPr>
-            <w:tcW w:w="742" w:type="pct"/>
-          </w:tcPr>
-          <w:p>
-            <w:pPr>
-              <w:jc w:val="center"/>
-              <w:rPr>
-                <w:lang w:val="en-US"/>
-              </w:rPr>
-            </w:pPr>
-          </w:p>
-        </w:tc>
-        <w:tc>
-          <w:tcPr>
-            <w:tcW w:w="1240" w:type="pct"/>
+            <w:tcW w:w="718" w:type="pct"/>
+            <w:vMerge/>
+          </w:tcPr>
+          <w:p>
+            <w:pPr>
+              <w:jc w:val="center"/>
+              <w:rPr>
+                <w:lang w:val="en-US"/>
+              </w:rPr>
+            </w:pPr>
+          </w:p>
+        </w:tc>
+        <w:tc>
+          <w:tcPr>
+            <w:tcW w:w="1216" w:type="pct"/>
           </w:tcPr>
           <w:p>
             <w:pPr>
@@ -2324,7 +2336,7 @@
         </w:tc>
         <w:tc>
           <w:tcPr>
-            <w:tcW w:w="1275" w:type="pct"/>
+            <w:tcW w:w="1251" w:type="pct"/>
           </w:tcPr>
           <w:p>
             <w:pPr>
@@ -2346,35 +2358,42 @@
         </w:tc>
         <w:tc>
           <w:tcPr>
-            <w:tcW w:w="620" w:type="pct"/>
-          </w:tcPr>
-          <w:p>
-            <w:pPr>
-              <w:jc w:val="center"/>
-              <w:rPr>
-                <w:lang w:val="en-US"/>
-              </w:rPr>
-            </w:pPr>
+            <w:tcW w:w="710" w:type="pct"/>
+          </w:tcPr>
+          <w:p>
+            <w:pPr>
+              <w:jc w:val="center"/>
+              <w:rPr>
+                <w:lang w:val="en-US"/>
+              </w:rPr>
+            </w:pPr>
+            <w:r>
+              <w:rPr>
+                <w:lang w:val="en-US"/>
+              </w:rPr>
+              <w:t>14specialChar</w:t>
+            </w:r>
           </w:p>
         </w:tc>
       </w:tr>
       <w:tr>
         <w:tc>
           <w:tcPr>
-            <w:tcW w:w="564" w:type="pct"/>
-          </w:tcPr>
-          <w:p>
-            <w:pPr>
-              <w:jc w:val="center"/>
-              <w:rPr>
-                <w:lang w:val="en-US"/>
-              </w:rPr>
-            </w:pPr>
-          </w:p>
-        </w:tc>
-        <w:tc>
-          <w:tcPr>
-            <w:tcW w:w="558" w:type="pct"/>
+            <w:tcW w:w="570" w:type="pct"/>
+            <w:vMerge/>
+          </w:tcPr>
+          <w:p>
+            <w:pPr>
+              <w:jc w:val="center"/>
+              <w:rPr>
+                <w:lang w:val="en-US"/>
+              </w:rPr>
+            </w:pPr>
+          </w:p>
+        </w:tc>
+        <w:tc>
+          <w:tcPr>
+            <w:tcW w:w="534" w:type="pct"/>
           </w:tcPr>
           <w:p>
             <w:pPr>
@@ -2387,7 +2406,8 @@
         </w:tc>
         <w:tc>
           <w:tcPr>
-            <w:tcW w:w="742" w:type="pct"/>
+            <w:tcW w:w="718" w:type="pct"/>
+            <w:vMerge w:val="restart"/>
           </w:tcPr>
           <w:p>
             <w:pPr>
@@ -2400,7 +2420,7 @@
         </w:tc>
         <w:tc>
           <w:tcPr>
-            <w:tcW w:w="1240" w:type="pct"/>
+            <w:tcW w:w="1216" w:type="pct"/>
           </w:tcPr>
           <w:p>
             <w:pPr>
@@ -2413,7 +2433,7 @@
         </w:tc>
         <w:tc>
           <w:tcPr>
-            <w:tcW w:w="1275" w:type="pct"/>
+            <w:tcW w:w="1251" w:type="pct"/>
           </w:tcPr>
           <w:p>
             <w:pPr>
@@ -2429,53 +2449,54 @@
               <w:rPr>
                 <w:lang w:val="en-US"/>
               </w:rPr>
-              <w:t xml:space="preserve"> «</w:t>
-            </w:r>
-            <w:r>
-              <w:rPr>
-                <w:lang w:val="en-US"/>
-              </w:rPr>
-              <w:t>Error: unexpected empty string</w:t>
-            </w:r>
-            <w:r>
-              <w:rPr>
-                <w:lang w:val="en-US"/>
-              </w:rPr>
-              <w:t>»</w:t>
-            </w:r>
-          </w:p>
-        </w:tc>
-        <w:tc>
-          <w:tcPr>
-            <w:tcW w:w="620" w:type="pct"/>
-          </w:tcPr>
-          <w:p>
-            <w:pPr>
-              <w:jc w:val="center"/>
-              <w:rPr>
-                <w:lang w:val="en-US"/>
-              </w:rPr>
-            </w:pPr>
+              <w:t xml:space="preserve"> «Error: unexpected empty string»</w:t>
+            </w:r>
+          </w:p>
+        </w:tc>
+        <w:tc>
+          <w:tcPr>
+            <w:tcW w:w="710" w:type="pct"/>
+          </w:tcPr>
+          <w:p>
+            <w:pPr>
+              <w:jc w:val="center"/>
+              <w:rPr>
+                <w:lang w:val="en-US"/>
+              </w:rPr>
+            </w:pPr>
+            <w:r>
+              <w:rPr>
+                <w:lang w:val="en-US"/>
+              </w:rPr>
+              <w:t>15</w:t>
+            </w:r>
+            <w:r>
+              <w:rPr>
+                <w:lang w:val="en-US"/>
+              </w:rPr>
+              <w:t>emptyString</w:t>
+            </w:r>
           </w:p>
         </w:tc>
       </w:tr>
       <w:tr>
         <w:tc>
           <w:tcPr>
-            <w:tcW w:w="564" w:type="pct"/>
-          </w:tcPr>
-          <w:p>
-            <w:pPr>
-              <w:jc w:val="center"/>
-              <w:rPr>
-                <w:lang w:val="en-US"/>
-              </w:rPr>
-            </w:pPr>
-          </w:p>
-        </w:tc>
-        <w:tc>
-          <w:tcPr>
-            <w:tcW w:w="558" w:type="pct"/>
+            <w:tcW w:w="570" w:type="pct"/>
+            <w:vMerge/>
+          </w:tcPr>
+          <w:p>
+            <w:pPr>
+              <w:jc w:val="center"/>
+              <w:rPr>
+                <w:lang w:val="en-US"/>
+              </w:rPr>
+            </w:pPr>
+          </w:p>
+        </w:tc>
+        <w:tc>
+          <w:tcPr>
+            <w:tcW w:w="534" w:type="pct"/>
           </w:tcPr>
           <w:p>
             <w:pPr>
@@ -2488,20 +2509,21 @@
         </w:tc>
         <w:tc>
           <w:tcPr>
-            <w:tcW w:w="742" w:type="pct"/>
-          </w:tcPr>
-          <w:p>
-            <w:pPr>
-              <w:jc w:val="center"/>
-              <w:rPr>
-                <w:lang w:val="en-US"/>
-              </w:rPr>
-            </w:pPr>
-          </w:p>
-        </w:tc>
-        <w:tc>
-          <w:tcPr>
-            <w:tcW w:w="1240" w:type="pct"/>
+            <w:tcW w:w="718" w:type="pct"/>
+            <w:vMerge/>
+          </w:tcPr>
+          <w:p>
+            <w:pPr>
+              <w:jc w:val="center"/>
+              <w:rPr>
+                <w:lang w:val="en-US"/>
+              </w:rPr>
+            </w:pPr>
+          </w:p>
+        </w:tc>
+        <w:tc>
+          <w:tcPr>
+            <w:tcW w:w="1216" w:type="pct"/>
           </w:tcPr>
           <w:p>
             <w:pPr>
@@ -2514,7 +2536,7 @@
         </w:tc>
         <w:tc>
           <w:tcPr>
-            <w:tcW w:w="1275" w:type="pct"/>
+            <w:tcW w:w="1251" w:type="pct"/>
           </w:tcPr>
           <w:p>
             <w:pPr>
@@ -2536,22 +2558,35 @@
         </w:tc>
         <w:tc>
           <w:tcPr>
-            <w:tcW w:w="620" w:type="pct"/>
-          </w:tcPr>
-          <w:p>
-            <w:pPr>
-              <w:jc w:val="center"/>
-              <w:rPr>
-                <w:lang w:val="en-US"/>
-              </w:rPr>
-            </w:pPr>
+            <w:tcW w:w="710" w:type="pct"/>
+          </w:tcPr>
+          <w:p>
+            <w:pPr>
+              <w:jc w:val="center"/>
+              <w:rPr>
+                <w:lang w:val="en-US"/>
+              </w:rPr>
+            </w:pPr>
+            <w:r>
+              <w:rPr>
+                <w:lang w:val="en-US"/>
+              </w:rPr>
+              <w:t>16</w:t>
+            </w:r>
+            <w:r>
+              <w:rPr>
+                <w:lang w:val="en-US"/>
+              </w:rPr>
+              <w:t>emptyString</w:t>
+            </w:r>
           </w:p>
         </w:tc>
       </w:tr>
       <w:tr>
         <w:tc>
           <w:tcPr>
-            <w:tcW w:w="564" w:type="pct"/>
+            <w:tcW w:w="570" w:type="pct"/>
+            <w:vMerge w:val="restart"/>
           </w:tcPr>
           <w:p>
             <w:pPr>
@@ -2564,7 +2599,7 @@
         </w:tc>
         <w:tc>
           <w:tcPr>
-            <w:tcW w:w="558" w:type="pct"/>
+            <w:tcW w:w="534" w:type="pct"/>
           </w:tcPr>
           <w:p>
             <w:pPr>
@@ -2577,7 +2612,8 @@
         </w:tc>
         <w:tc>
           <w:tcPr>
-            <w:tcW w:w="742" w:type="pct"/>
+            <w:tcW w:w="718" w:type="pct"/>
+            <w:vMerge w:val="restart"/>
           </w:tcPr>
           <w:p>
             <w:pPr>
@@ -2590,7 +2626,7 @@
         </w:tc>
         <w:tc>
           <w:tcPr>
-            <w:tcW w:w="1240" w:type="pct"/>
+            <w:tcW w:w="1216" w:type="pct"/>
           </w:tcPr>
           <w:p>
             <w:pPr>
@@ -2603,7 +2639,7 @@
         </w:tc>
         <w:tc>
           <w:tcPr>
-            <w:tcW w:w="1275" w:type="pct"/>
+            <w:tcW w:w="1251" w:type="pct"/>
           </w:tcPr>
           <w:p>
             <w:pPr>
@@ -2619,53 +2655,54 @@
               <w:rPr>
                 <w:lang w:val="en-US"/>
               </w:rPr>
-              <w:t xml:space="preserve"> «</w:t>
-            </w:r>
-            <w:r>
-              <w:rPr>
-                <w:lang w:val="en-US"/>
-              </w:rPr>
-              <w:t>Invalid input file structure: concluding '0' expected</w:t>
-            </w:r>
-            <w:r>
-              <w:rPr>
-                <w:lang w:val="en-US"/>
-              </w:rPr>
-              <w:t>»</w:t>
-            </w:r>
-          </w:p>
-        </w:tc>
-        <w:tc>
-          <w:tcPr>
-            <w:tcW w:w="620" w:type="pct"/>
-          </w:tcPr>
-          <w:p>
-            <w:pPr>
-              <w:jc w:val="center"/>
-              <w:rPr>
-                <w:lang w:val="en-US"/>
-              </w:rPr>
-            </w:pPr>
+              <w:t xml:space="preserve"> «Invalid input file structure: concluding '0' expected»</w:t>
+            </w:r>
+          </w:p>
+        </w:tc>
+        <w:tc>
+          <w:tcPr>
+            <w:tcW w:w="710" w:type="pct"/>
+          </w:tcPr>
+          <w:p>
+            <w:pPr>
+              <w:jc w:val="center"/>
+              <w:rPr>
+                <w:lang w:val="en-US"/>
+              </w:rPr>
+            </w:pPr>
+            <w:r>
+              <w:rPr>
+                <w:lang w:val="en-US"/>
+              </w:rPr>
+              <w:t>17</w:t>
+            </w:r>
+            <w:r>
+              <w:rPr>
+                <w:lang w:val="en-US"/>
+              </w:rPr>
+              <w:t>eofMark</w:t>
+            </w:r>
           </w:p>
         </w:tc>
       </w:tr>
       <w:tr>
         <w:tc>
           <w:tcPr>
-            <w:tcW w:w="564" w:type="pct"/>
-          </w:tcPr>
-          <w:p>
-            <w:pPr>
-              <w:jc w:val="center"/>
-              <w:rPr>
-                <w:lang w:val="en-US"/>
-              </w:rPr>
-            </w:pPr>
-          </w:p>
-        </w:tc>
-        <w:tc>
-          <w:tcPr>
-            <w:tcW w:w="558" w:type="pct"/>
+            <w:tcW w:w="570" w:type="pct"/>
+            <w:vMerge/>
+          </w:tcPr>
+          <w:p>
+            <w:pPr>
+              <w:jc w:val="center"/>
+              <w:rPr>
+                <w:lang w:val="en-US"/>
+              </w:rPr>
+            </w:pPr>
+          </w:p>
+        </w:tc>
+        <w:tc>
+          <w:tcPr>
+            <w:tcW w:w="534" w:type="pct"/>
           </w:tcPr>
           <w:p>
             <w:pPr>
@@ -2678,17 +2715,18 @@
         </w:tc>
         <w:tc>
           <w:tcPr>
-            <w:tcW w:w="742" w:type="pct"/>
-          </w:tcPr>
-          <w:p>
-            <w:pPr>
-              <w:jc w:val="center"/>
-            </w:pPr>
-          </w:p>
-        </w:tc>
-        <w:tc>
-          <w:tcPr>
-            <w:tcW w:w="1240" w:type="pct"/>
+            <w:tcW w:w="718" w:type="pct"/>
+            <w:vMerge/>
+          </w:tcPr>
+          <w:p>
+            <w:pPr>
+              <w:jc w:val="center"/>
+            </w:pPr>
+          </w:p>
+        </w:tc>
+        <w:tc>
+          <w:tcPr>
+            <w:tcW w:w="1216" w:type="pct"/>
           </w:tcPr>
           <w:p>
             <w:pPr>
@@ -2701,7 +2739,7 @@
         </w:tc>
         <w:tc>
           <w:tcPr>
-            <w:tcW w:w="1275" w:type="pct"/>
+            <w:tcW w:w="1251" w:type="pct"/>
           </w:tcPr>
           <w:p>
             <w:pPr>
@@ -2717,53 +2755,54 @@
               <w:rPr>
                 <w:lang w:val="en-US"/>
               </w:rPr>
-              <w:t xml:space="preserve"> «</w:t>
-            </w:r>
-            <w:r>
-              <w:rPr>
-                <w:lang w:val="en-US"/>
-              </w:rPr>
-              <w:t>End of file marker occurred while the end of the data set hasn't been reached</w:t>
-            </w:r>
-            <w:r>
-              <w:rPr>
-                <w:lang w:val="en-US"/>
-              </w:rPr>
-              <w:t>»</w:t>
-            </w:r>
-          </w:p>
-        </w:tc>
-        <w:tc>
-          <w:tcPr>
-            <w:tcW w:w="620" w:type="pct"/>
-          </w:tcPr>
-          <w:p>
-            <w:pPr>
-              <w:jc w:val="center"/>
-              <w:rPr>
-                <w:lang w:val="en-US"/>
-              </w:rPr>
-            </w:pPr>
+              <w:t xml:space="preserve"> «End of file marker occurred while the end of the data set hasn't been reached»</w:t>
+            </w:r>
+          </w:p>
+        </w:tc>
+        <w:tc>
+          <w:tcPr>
+            <w:tcW w:w="710" w:type="pct"/>
+          </w:tcPr>
+          <w:p>
+            <w:pPr>
+              <w:jc w:val="center"/>
+              <w:rPr>
+                <w:lang w:val="en-US"/>
+              </w:rPr>
+            </w:pPr>
+            <w:r>
+              <w:rPr>
+                <w:lang w:val="en-US"/>
+              </w:rPr>
+              <w:t>18</w:t>
+            </w:r>
+            <w:r>
+              <w:rPr>
+                <w:lang w:val="en-US"/>
+              </w:rPr>
+              <w:t>extraZero</w:t>
+            </w:r>
           </w:p>
         </w:tc>
       </w:tr>
       <w:tr>
         <w:tc>
           <w:tcPr>
-            <w:tcW w:w="564" w:type="pct"/>
-          </w:tcPr>
-          <w:p>
-            <w:pPr>
-              <w:jc w:val="center"/>
-              <w:rPr>
-                <w:lang w:val="en-US"/>
-              </w:rPr>
-            </w:pPr>
-          </w:p>
-        </w:tc>
-        <w:tc>
-          <w:tcPr>
-            <w:tcW w:w="558" w:type="pct"/>
+            <w:tcW w:w="570" w:type="pct"/>
+            <w:vMerge/>
+          </w:tcPr>
+          <w:p>
+            <w:pPr>
+              <w:jc w:val="center"/>
+              <w:rPr>
+                <w:lang w:val="en-US"/>
+              </w:rPr>
+            </w:pPr>
+          </w:p>
+        </w:tc>
+        <w:tc>
+          <w:tcPr>
+            <w:tcW w:w="534" w:type="pct"/>
           </w:tcPr>
           <w:p>
             <w:pPr>
@@ -2776,7 +2815,7 @@
         </w:tc>
         <w:tc>
           <w:tcPr>
-            <w:tcW w:w="742" w:type="pct"/>
+            <w:tcW w:w="718" w:type="pct"/>
           </w:tcPr>
           <w:p>
             <w:pPr>
@@ -2789,7 +2828,7 @@
         </w:tc>
         <w:tc>
           <w:tcPr>
-            <w:tcW w:w="1240" w:type="pct"/>
+            <w:tcW w:w="1216" w:type="pct"/>
           </w:tcPr>
           <w:p>
             <w:pPr>
@@ -2802,7 +2841,7 @@
         </w:tc>
         <w:tc>
           <w:tcPr>
-            <w:tcW w:w="1275" w:type="pct"/>
+            <w:tcW w:w="1251" w:type="pct"/>
           </w:tcPr>
           <w:p>
             <w:pPr>
@@ -2986,29 +3025,45 @@
         </w:tc>
         <w:tc>
           <w:tcPr>
-            <w:tcW w:w="620" w:type="pct"/>
-          </w:tcPr>
-          <w:p>
-            <w:pPr>
-              <w:jc w:val="center"/>
-            </w:pPr>
+            <w:tcW w:w="710" w:type="pct"/>
+          </w:tcPr>
+          <w:p>
+            <w:pPr>
+              <w:jc w:val="center"/>
+              <w:rPr>
+                <w:lang w:val="en-US"/>
+              </w:rPr>
+            </w:pPr>
+            <w:r>
+              <w:rPr>
+                <w:lang w:val="en-US"/>
+              </w:rPr>
+              <w:t>19</w:t>
+            </w:r>
+            <w:r>
+              <w:rPr>
+                <w:lang w:val="en-US"/>
+              </w:rPr>
+              <w:t>eobMark</w:t>
+            </w:r>
           </w:p>
         </w:tc>
       </w:tr>
       <w:tr>
         <w:tc>
           <w:tcPr>
-            <w:tcW w:w="564" w:type="pct"/>
-          </w:tcPr>
-          <w:p>
-            <w:pPr>
-              <w:jc w:val="center"/>
-            </w:pPr>
-          </w:p>
-        </w:tc>
-        <w:tc>
-          <w:tcPr>
-            <w:tcW w:w="558" w:type="pct"/>
+            <w:tcW w:w="570" w:type="pct"/>
+            <w:vMerge/>
+          </w:tcPr>
+          <w:p>
+            <w:pPr>
+              <w:jc w:val="center"/>
+            </w:pPr>
+          </w:p>
+        </w:tc>
+        <w:tc>
+          <w:tcPr>
+            <w:tcW w:w="534" w:type="pct"/>
           </w:tcPr>
           <w:p>
             <w:pPr>
@@ -3021,7 +3076,7 @@
         </w:tc>
         <w:tc>
           <w:tcPr>
-            <w:tcW w:w="742" w:type="pct"/>
+            <w:tcW w:w="718" w:type="pct"/>
           </w:tcPr>
           <w:p>
             <w:pPr>
@@ -3034,7 +3089,7 @@
         </w:tc>
         <w:tc>
           <w:tcPr>
-            <w:tcW w:w="1240" w:type="pct"/>
+            <w:tcW w:w="1216" w:type="pct"/>
           </w:tcPr>
           <w:p>
             <w:pPr>
@@ -3047,7 +3102,7 @@
         </w:tc>
         <w:tc>
           <w:tcPr>
-            <w:tcW w:w="1275" w:type="pct"/>
+            <w:tcW w:w="1251" w:type="pct"/>
           </w:tcPr>
           <w:p>
             <w:pPr>
@@ -3063,53 +3118,54 @@
               <w:rPr>
                 <w:lang w:val="en-US"/>
               </w:rPr>
-              <w:t xml:space="preserve"> «</w:t>
-            </w:r>
-            <w:r>
-              <w:rPr>
-                <w:lang w:val="en-US"/>
-              </w:rPr>
-              <w:t>Error: a train length doesn't look like a valid integer number</w:t>
-            </w:r>
-            <w:r>
-              <w:rPr>
-                <w:lang w:val="en-US"/>
-              </w:rPr>
-              <w:t>»</w:t>
-            </w:r>
-          </w:p>
-        </w:tc>
-        <w:tc>
-          <w:tcPr>
-            <w:tcW w:w="620" w:type="pct"/>
-          </w:tcPr>
-          <w:p>
-            <w:pPr>
-              <w:jc w:val="center"/>
-              <w:rPr>
-                <w:lang w:val="en-US"/>
-              </w:rPr>
-            </w:pPr>
+              <w:t xml:space="preserve"> «Error: a train length doesn't look like a valid integer number»</w:t>
+            </w:r>
+          </w:p>
+        </w:tc>
+        <w:tc>
+          <w:tcPr>
+            <w:tcW w:w="710" w:type="pct"/>
+          </w:tcPr>
+          <w:p>
+            <w:pPr>
+              <w:jc w:val="center"/>
+              <w:rPr>
+                <w:lang w:val="en-US"/>
+              </w:rPr>
+            </w:pPr>
+            <w:r>
+              <w:rPr>
+                <w:lang w:val="en-US"/>
+              </w:rPr>
+              <w:t>20</w:t>
+            </w:r>
+            <w:r>
+              <w:rPr>
+                <w:lang w:val="en-US"/>
+              </w:rPr>
+              <w:t>amountMissing</w:t>
+            </w:r>
           </w:p>
         </w:tc>
       </w:tr>
       <w:tr>
         <w:tc>
           <w:tcPr>
-            <w:tcW w:w="564" w:type="pct"/>
-          </w:tcPr>
-          <w:p>
-            <w:pPr>
-              <w:jc w:val="center"/>
-              <w:rPr>
-                <w:lang w:val="en-US"/>
-              </w:rPr>
-            </w:pPr>
-          </w:p>
-        </w:tc>
-        <w:tc>
-          <w:tcPr>
-            <w:tcW w:w="558" w:type="pct"/>
+            <w:tcW w:w="570" w:type="pct"/>
+            <w:vMerge/>
+          </w:tcPr>
+          <w:p>
+            <w:pPr>
+              <w:jc w:val="center"/>
+              <w:rPr>
+                <w:lang w:val="en-US"/>
+              </w:rPr>
+            </w:pPr>
+          </w:p>
+        </w:tc>
+        <w:tc>
+          <w:tcPr>
+            <w:tcW w:w="534" w:type="pct"/>
           </w:tcPr>
           <w:p>
             <w:pPr>
@@ -3128,7 +3184,7 @@
         </w:tc>
         <w:tc>
           <w:tcPr>
-            <w:tcW w:w="742" w:type="pct"/>
+            <w:tcW w:w="718" w:type="pct"/>
           </w:tcPr>
           <w:p>
             <w:pPr>
@@ -3141,7 +3197,7 @@
         </w:tc>
         <w:tc>
           <w:tcPr>
-            <w:tcW w:w="1240" w:type="pct"/>
+            <w:tcW w:w="1216" w:type="pct"/>
           </w:tcPr>
           <w:p>
             <w:pPr>
@@ -3154,7 +3210,7 @@
         </w:tc>
         <w:tc>
           <w:tcPr>
-            <w:tcW w:w="1275" w:type="pct"/>
+            <w:tcW w:w="1251" w:type="pct"/>
           </w:tcPr>
           <w:p>
             <w:pPr>
@@ -3178,10 +3234,7 @@
               <w:t>Yes</w:t>
             </w:r>
             <w:r>
-              <w:t>»</w:t>
-            </w:r>
-            <w:r>
-              <w:t>, если ожидаемая последовательность возможна, и «</w:t>
+              <w:t>», если ожидаемая последовательность возможна, и «</w:t>
             </w:r>
             <w:r>
               <w:rPr>
@@ -3196,38 +3249,48 @@
         </w:tc>
         <w:tc>
           <w:tcPr>
-            <w:tcW w:w="620" w:type="pct"/>
-          </w:tcPr>
-          <w:p>
-            <w:pPr>
-              <w:jc w:val="center"/>
-            </w:pPr>
+            <w:tcW w:w="710" w:type="pct"/>
+          </w:tcPr>
+          <w:p>
+            <w:pPr>
+              <w:jc w:val="center"/>
+              <w:rPr>
+                <w:lang w:val="en-US"/>
+              </w:rPr>
+            </w:pPr>
+            <w:r>
+              <w:rPr>
+                <w:lang w:val="en-US"/>
+              </w:rPr>
+              <w:t>21</w:t>
+            </w:r>
+            <w:r>
+              <w:rPr>
+                <w:lang w:val="en-US"/>
+              </w:rPr>
+              <w:t>extraWhitespace</w:t>
+            </w:r>
           </w:p>
         </w:tc>
       </w:tr>
       <w:tr>
         <w:tc>
           <w:tcPr>
-            <w:tcW w:w="564" w:type="pct"/>
-          </w:tcPr>
-          <w:p>
-            <w:pPr>
-              <w:jc w:val="center"/>
-            </w:pPr>
-            <w:proofErr w:type="spellStart"/>
-            <w:r>
-              <w:lastRenderedPageBreak/>
-              <w:t>Консистентность</w:t>
-            </w:r>
-            <w:proofErr w:type="spellEnd"/>
-            <w:r>
-              <w:t xml:space="preserve"> данных</w:t>
-            </w:r>
-          </w:p>
-        </w:tc>
-        <w:tc>
-          <w:tcPr>
-            <w:tcW w:w="558" w:type="pct"/>
+            <w:tcW w:w="570" w:type="pct"/>
+            <w:vMerge w:val="restart"/>
+          </w:tcPr>
+          <w:p>
+            <w:pPr>
+              <w:jc w:val="center"/>
+            </w:pPr>
+            <w:r>
+              <w:t>Консистентность данных</w:t>
+            </w:r>
+          </w:p>
+        </w:tc>
+        <w:tc>
+          <w:tcPr>
+            <w:tcW w:w="534" w:type="pct"/>
           </w:tcPr>
           <w:p>
             <w:pPr>
@@ -3243,27 +3306,24 @@
         </w:tc>
         <w:tc>
           <w:tcPr>
-            <w:tcW w:w="742" w:type="pct"/>
-          </w:tcPr>
-          <w:p>
-            <w:pPr>
-              <w:jc w:val="center"/>
-            </w:pPr>
-            <w:r>
-              <w:t>В блоке данных содержится хотя бы одна последовательность</w:t>
-            </w:r>
-          </w:p>
-        </w:tc>
-        <w:tc>
-          <w:tcPr>
-            <w:tcW w:w="1240" w:type="pct"/>
-          </w:tcPr>
-          <w:p>
-            <w:pPr>
-              <w:jc w:val="center"/>
-              <w:rPr>
-                <w:lang w:val="en-US"/>
-              </w:rPr>
+            <w:tcW w:w="718" w:type="pct"/>
+          </w:tcPr>
+          <w:p>
+            <w:pPr>
+              <w:jc w:val="center"/>
+            </w:pPr>
+            <w:r>
+              <w:t xml:space="preserve">В блоке данных отсутствует ожидаемая последовательность </w:t>
+            </w:r>
+          </w:p>
+        </w:tc>
+        <w:tc>
+          <w:tcPr>
+            <w:tcW w:w="1216" w:type="pct"/>
+          </w:tcPr>
+          <w:p>
+            <w:pPr>
+              <w:jc w:val="center"/>
             </w:pPr>
             <w:r>
               <w:t>Во входных данных один из блоков пуст, т.е. после числа вагонов идет маркер окончания блока</w:t>
@@ -3272,7 +3332,7 @@
         </w:tc>
         <w:tc>
           <w:tcPr>
-            <w:tcW w:w="1275" w:type="pct"/>
+            <w:tcW w:w="1251" w:type="pct"/>
           </w:tcPr>
           <w:p>
             <w:pPr>
@@ -3288,53 +3348,54 @@
               <w:rPr>
                 <w:lang w:val="en-US"/>
               </w:rPr>
-              <w:t xml:space="preserve"> «</w:t>
-            </w:r>
-            <w:r>
-              <w:rPr>
-                <w:lang w:val="en-US"/>
-              </w:rPr>
-              <w:t>Invalid sequence length: the train is supposed to have at least one coach</w:t>
-            </w:r>
-            <w:r>
-              <w:rPr>
-                <w:lang w:val="en-US"/>
-              </w:rPr>
-              <w:t>»</w:t>
-            </w:r>
-          </w:p>
-        </w:tc>
-        <w:tc>
-          <w:tcPr>
-            <w:tcW w:w="620" w:type="pct"/>
-          </w:tcPr>
-          <w:p>
-            <w:pPr>
-              <w:jc w:val="center"/>
-              <w:rPr>
-                <w:lang w:val="en-US"/>
-              </w:rPr>
-            </w:pPr>
+              <w:t xml:space="preserve"> «Invalid sequence length: the train is supposed to have at least one coach»</w:t>
+            </w:r>
+          </w:p>
+        </w:tc>
+        <w:tc>
+          <w:tcPr>
+            <w:tcW w:w="710" w:type="pct"/>
+          </w:tcPr>
+          <w:p>
+            <w:pPr>
+              <w:jc w:val="center"/>
+              <w:rPr>
+                <w:lang w:val="en-US"/>
+              </w:rPr>
+            </w:pPr>
+            <w:r>
+              <w:rPr>
+                <w:lang w:val="en-US"/>
+              </w:rPr>
+              <w:t>22</w:t>
+            </w:r>
+            <w:r>
+              <w:rPr>
+                <w:lang w:val="en-US"/>
+              </w:rPr>
+              <w:t>emptyBlock</w:t>
+            </w:r>
           </w:p>
         </w:tc>
       </w:tr>
       <w:tr>
         <w:tc>
           <w:tcPr>
-            <w:tcW w:w="564" w:type="pct"/>
-          </w:tcPr>
-          <w:p>
-            <w:pPr>
-              <w:jc w:val="center"/>
-              <w:rPr>
-                <w:lang w:val="en-US"/>
-              </w:rPr>
-            </w:pPr>
-          </w:p>
-        </w:tc>
-        <w:tc>
-          <w:tcPr>
-            <w:tcW w:w="558" w:type="pct"/>
+            <w:tcW w:w="570" w:type="pct"/>
+            <w:vMerge/>
+          </w:tcPr>
+          <w:p>
+            <w:pPr>
+              <w:jc w:val="center"/>
+              <w:rPr>
+                <w:lang w:val="en-US"/>
+              </w:rPr>
+            </w:pPr>
+          </w:p>
+        </w:tc>
+        <w:tc>
+          <w:tcPr>
+            <w:tcW w:w="534" w:type="pct"/>
           </w:tcPr>
           <w:p>
             <w:pPr>
@@ -3347,65 +3408,21 @@
         </w:tc>
         <w:tc>
           <w:tcPr>
-            <w:tcW w:w="742" w:type="pct"/>
-          </w:tcPr>
-          <w:p>
-            <w:pPr>
-              <w:jc w:val="center"/>
-              <w:rPr>
-                <w:lang w:val="en-US"/>
-              </w:rPr>
-            </w:pPr>
-            <w:r>
-              <w:t>Длина</w:t>
-            </w:r>
-            <w:r>
-              <w:rPr>
-                <w:lang w:val="en-US"/>
-              </w:rPr>
-              <w:t xml:space="preserve"> </w:t>
-            </w:r>
-            <w:proofErr w:type="spellStart"/>
-            <w:r>
-              <w:rPr>
-                <w:lang w:val="en-US"/>
-              </w:rPr>
-              <w:t>последовательности</w:t>
-            </w:r>
-            <w:proofErr w:type="spellEnd"/>
-            <w:r>
-              <w:rPr>
-                <w:lang w:val="en-US"/>
-              </w:rPr>
-              <w:t xml:space="preserve"> </w:t>
-            </w:r>
-            <w:proofErr w:type="spellStart"/>
-            <w:r>
-              <w:rPr>
-                <w:lang w:val="en-US"/>
-              </w:rPr>
-              <w:t>соответствует</w:t>
-            </w:r>
-            <w:proofErr w:type="spellEnd"/>
-            <w:r>
-              <w:rPr>
-                <w:lang w:val="en-US"/>
-              </w:rPr>
-              <w:t xml:space="preserve"> </w:t>
-            </w:r>
-            <w:proofErr w:type="spellStart"/>
-            <w:r>
-              <w:rPr>
-                <w:lang w:val="en-US"/>
-              </w:rPr>
-              <w:t>заявленной</w:t>
-            </w:r>
-            <w:proofErr w:type="spellEnd"/>
-          </w:p>
-        </w:tc>
-        <w:tc>
-          <w:tcPr>
-            <w:tcW w:w="1240" w:type="pct"/>
+            <w:tcW w:w="718" w:type="pct"/>
+            <w:vMerge w:val="restart"/>
+          </w:tcPr>
+          <w:p>
+            <w:pPr>
+              <w:jc w:val="center"/>
+            </w:pPr>
+            <w:r>
+              <w:t>Число N, указанное в начале блока не равно числу вагонов в последовательности</w:t>
+            </w:r>
+          </w:p>
+        </w:tc>
+        <w:tc>
+          <w:tcPr>
+            <w:tcW w:w="1216" w:type="pct"/>
           </w:tcPr>
           <w:p>
             <w:pPr>
@@ -3418,7 +3435,7 @@
         </w:tc>
         <w:tc>
           <w:tcPr>
-            <w:tcW w:w="1275" w:type="pct"/>
+            <w:tcW w:w="1251" w:type="pct"/>
           </w:tcPr>
           <w:p>
             <w:pPr>
@@ -3440,80 +3457,94 @@
         </w:tc>
         <w:tc>
           <w:tcPr>
-            <w:tcW w:w="620" w:type="pct"/>
-          </w:tcPr>
-          <w:p>
-            <w:pPr>
-              <w:jc w:val="center"/>
-              <w:rPr>
-                <w:lang w:val="en-US"/>
-              </w:rPr>
-            </w:pPr>
+            <w:tcW w:w="710" w:type="pct"/>
+          </w:tcPr>
+          <w:p>
+            <w:pPr>
+              <w:jc w:val="center"/>
+              <w:rPr>
+                <w:lang w:val="en-US"/>
+              </w:rPr>
+            </w:pPr>
+            <w:r>
+              <w:rPr>
+                <w:lang w:val="en-US"/>
+              </w:rPr>
+              <w:t>23</w:t>
+            </w:r>
+            <w:r>
+              <w:rPr>
+                <w:lang w:val="en-US"/>
+              </w:rPr>
+              <w:t>inconsistentAmount</w:t>
+            </w:r>
           </w:p>
         </w:tc>
       </w:tr>
       <w:tr>
         <w:tc>
           <w:tcPr>
-            <w:tcW w:w="564" w:type="pct"/>
-          </w:tcPr>
-          <w:p>
-            <w:pPr>
-              <w:jc w:val="center"/>
-              <w:rPr>
-                <w:lang w:val="en-US"/>
-              </w:rPr>
-            </w:pPr>
-          </w:p>
-        </w:tc>
-        <w:tc>
-          <w:tcPr>
-            <w:tcW w:w="558" w:type="pct"/>
-          </w:tcPr>
-          <w:p>
-            <w:pPr>
-              <w:jc w:val="center"/>
-              <w:rPr>
-                <w:lang w:val="en-US"/>
-              </w:rPr>
-            </w:pPr>
-          </w:p>
-        </w:tc>
-        <w:tc>
-          <w:tcPr>
-            <w:tcW w:w="742" w:type="pct"/>
-          </w:tcPr>
-          <w:p>
-            <w:pPr>
-              <w:jc w:val="center"/>
-              <w:rPr>
-                <w:lang w:val="en-US"/>
-              </w:rPr>
-            </w:pPr>
-          </w:p>
-        </w:tc>
-        <w:tc>
-          <w:tcPr>
-            <w:tcW w:w="1240" w:type="pct"/>
-          </w:tcPr>
-          <w:p>
-            <w:pPr>
-              <w:jc w:val="center"/>
-            </w:pPr>
-            <w:r>
-              <w:t xml:space="preserve">Указанное в начале блока число вагонов </w:t>
-            </w:r>
-            <w:r>
-              <w:t>меньше</w:t>
-            </w:r>
-            <w:r>
-              <w:t xml:space="preserve"> количества чисел в ожидаемой последовательности</w:t>
-            </w:r>
-          </w:p>
-        </w:tc>
-        <w:tc>
-          <w:tcPr>
-            <w:tcW w:w="1275" w:type="pct"/>
+            <w:tcW w:w="570" w:type="pct"/>
+            <w:vMerge/>
+          </w:tcPr>
+          <w:p>
+            <w:pPr>
+              <w:jc w:val="center"/>
+              <w:rPr>
+                <w:lang w:val="en-US"/>
+              </w:rPr>
+            </w:pPr>
+          </w:p>
+        </w:tc>
+        <w:tc>
+          <w:tcPr>
+            <w:tcW w:w="534" w:type="pct"/>
+          </w:tcPr>
+          <w:p>
+            <w:pPr>
+              <w:jc w:val="center"/>
+              <w:rPr>
+                <w:lang w:val="en-US"/>
+              </w:rPr>
+            </w:pPr>
+            <w:r>
+              <w:rPr>
+                <w:lang w:val="en-US"/>
+              </w:rPr>
+              <w:t>-</w:t>
+            </w:r>
+          </w:p>
+        </w:tc>
+        <w:tc>
+          <w:tcPr>
+            <w:tcW w:w="718" w:type="pct"/>
+            <w:vMerge/>
+          </w:tcPr>
+          <w:p>
+            <w:pPr>
+              <w:jc w:val="center"/>
+              <w:rPr>
+                <w:lang w:val="en-US"/>
+              </w:rPr>
+            </w:pPr>
+          </w:p>
+        </w:tc>
+        <w:tc>
+          <w:tcPr>
+            <w:tcW w:w="1216" w:type="pct"/>
+          </w:tcPr>
+          <w:p>
+            <w:pPr>
+              <w:jc w:val="center"/>
+            </w:pPr>
+            <w:r>
+              <w:t>Указанное в начале блока число вагонов меньше количества чисел в ожидаемой последовательности</w:t>
+            </w:r>
+          </w:p>
+        </w:tc>
+        <w:tc>
+          <w:tcPr>
+            <w:tcW w:w="1251" w:type="pct"/>
           </w:tcPr>
           <w:p>
             <w:pPr>
@@ -3535,48 +3566,73 @@
         </w:tc>
         <w:tc>
           <w:tcPr>
-            <w:tcW w:w="620" w:type="pct"/>
-          </w:tcPr>
-          <w:p>
-            <w:pPr>
-              <w:jc w:val="center"/>
-              <w:rPr>
-                <w:lang w:val="en-US"/>
-              </w:rPr>
-            </w:pPr>
+            <w:tcW w:w="710" w:type="pct"/>
+          </w:tcPr>
+          <w:p>
+            <w:pPr>
+              <w:jc w:val="center"/>
+              <w:rPr>
+                <w:lang w:val="en-US"/>
+              </w:rPr>
+            </w:pPr>
+            <w:r>
+              <w:rPr>
+                <w:lang w:val="en-US"/>
+              </w:rPr>
+              <w:t>2</w:t>
+            </w:r>
+            <w:r>
+              <w:rPr>
+                <w:lang w:val="en-US"/>
+              </w:rPr>
+              <w:t>4</w:t>
+            </w:r>
+            <w:r>
+              <w:rPr>
+                <w:lang w:val="en-US"/>
+              </w:rPr>
+              <w:t>inconsistentAmount</w:t>
+            </w:r>
           </w:p>
         </w:tc>
       </w:tr>
       <w:tr>
         <w:tc>
           <w:tcPr>
-            <w:tcW w:w="564" w:type="pct"/>
-          </w:tcPr>
-          <w:p>
-            <w:pPr>
-              <w:jc w:val="center"/>
-              <w:rPr>
-                <w:lang w:val="en-US"/>
-              </w:rPr>
-            </w:pPr>
-          </w:p>
-        </w:tc>
-        <w:tc>
-          <w:tcPr>
-            <w:tcW w:w="558" w:type="pct"/>
-          </w:tcPr>
-          <w:p>
-            <w:pPr>
-              <w:jc w:val="center"/>
-              <w:rPr>
-                <w:lang w:val="en-US"/>
-              </w:rPr>
-            </w:pPr>
-          </w:p>
-        </w:tc>
-        <w:tc>
-          <w:tcPr>
-            <w:tcW w:w="742" w:type="pct"/>
+            <w:tcW w:w="570" w:type="pct"/>
+            <w:vMerge/>
+          </w:tcPr>
+          <w:p>
+            <w:pPr>
+              <w:jc w:val="center"/>
+              <w:rPr>
+                <w:lang w:val="en-US"/>
+              </w:rPr>
+            </w:pPr>
+          </w:p>
+        </w:tc>
+        <w:tc>
+          <w:tcPr>
+            <w:tcW w:w="534" w:type="pct"/>
+          </w:tcPr>
+          <w:p>
+            <w:pPr>
+              <w:jc w:val="center"/>
+              <w:rPr>
+                <w:lang w:val="en-US"/>
+              </w:rPr>
+            </w:pPr>
+            <w:r>
+              <w:rPr>
+                <w:lang w:val="en-US"/>
+              </w:rPr>
+              <w:t>-</w:t>
+            </w:r>
+          </w:p>
+        </w:tc>
+        <w:tc>
+          <w:tcPr>
+            <w:tcW w:w="718" w:type="pct"/>
           </w:tcPr>
           <w:p>
             <w:pPr>
@@ -3589,7 +3645,7 @@
         </w:tc>
         <w:tc>
           <w:tcPr>
-            <w:tcW w:w="1240" w:type="pct"/>
+            <w:tcW w:w="1216" w:type="pct"/>
           </w:tcPr>
           <w:p>
             <w:pPr>
@@ -3602,7 +3658,7 @@
         </w:tc>
         <w:tc>
           <w:tcPr>
-            <w:tcW w:w="1275" w:type="pct"/>
+            <w:tcW w:w="1251" w:type="pct"/>
           </w:tcPr>
           <w:p>
             <w:pPr>
@@ -3618,185 +3674,844 @@
               <w:rPr>
                 <w:lang w:val="en-US"/>
               </w:rPr>
-              <w:t xml:space="preserve"> «</w:t>
-            </w:r>
-            <w:r>
-              <w:rPr>
-                <w:lang w:val="en-US"/>
-              </w:rPr>
-              <w:t>Error: a coach number occurred that exceeds its maximum possible number</w:t>
-            </w:r>
-            <w:r>
-              <w:rPr>
-                <w:lang w:val="en-US"/>
-              </w:rPr>
-              <w:t>»</w:t>
-            </w:r>
-          </w:p>
-        </w:tc>
-        <w:tc>
-          <w:tcPr>
-            <w:tcW w:w="620" w:type="pct"/>
-          </w:tcPr>
-          <w:p>
-            <w:pPr>
-              <w:jc w:val="center"/>
-              <w:rPr>
-                <w:lang w:val="en-US"/>
-              </w:rPr>
-            </w:pPr>
+              <w:t xml:space="preserve"> «Error: a coach number occurred that exceeds its maximum possible number»</w:t>
+            </w:r>
+          </w:p>
+        </w:tc>
+        <w:tc>
+          <w:tcPr>
+            <w:tcW w:w="710" w:type="pct"/>
+          </w:tcPr>
+          <w:p>
+            <w:pPr>
+              <w:jc w:val="center"/>
+              <w:rPr>
+                <w:lang w:val="en-US"/>
+              </w:rPr>
+            </w:pPr>
+            <w:r>
+              <w:rPr>
+                <w:lang w:val="en-US"/>
+              </w:rPr>
+              <w:t>25largerNum</w:t>
+            </w:r>
           </w:p>
         </w:tc>
       </w:tr>
       <w:tr>
         <w:tc>
           <w:tcPr>
-            <w:tcW w:w="564" w:type="pct"/>
-          </w:tcPr>
-          <w:p>
-            <w:pPr>
-              <w:jc w:val="center"/>
-              <w:rPr>
-                <w:lang w:val="en-US"/>
-              </w:rPr>
-            </w:pPr>
-          </w:p>
-        </w:tc>
-        <w:tc>
-          <w:tcPr>
-            <w:tcW w:w="558" w:type="pct"/>
-          </w:tcPr>
-          <w:p>
-            <w:pPr>
-              <w:jc w:val="center"/>
-              <w:rPr>
-                <w:lang w:val="en-US"/>
-              </w:rPr>
-            </w:pPr>
-          </w:p>
-        </w:tc>
-        <w:tc>
-          <w:tcPr>
-            <w:tcW w:w="742" w:type="pct"/>
-          </w:tcPr>
-          <w:p>
-            <w:pPr>
-              <w:jc w:val="center"/>
-              <w:rPr>
-                <w:lang w:val="en-US"/>
-              </w:rPr>
-            </w:pPr>
-          </w:p>
-        </w:tc>
-        <w:tc>
-          <w:tcPr>
-            <w:tcW w:w="1240" w:type="pct"/>
-          </w:tcPr>
-          <w:p>
-            <w:pPr>
-              <w:jc w:val="center"/>
-              <w:rPr>
-                <w:lang w:val="en-US"/>
-              </w:rPr>
-            </w:pPr>
-          </w:p>
-        </w:tc>
-        <w:tc>
-          <w:tcPr>
-            <w:tcW w:w="1275" w:type="pct"/>
-          </w:tcPr>
-          <w:p>
-            <w:pPr>
-              <w:jc w:val="center"/>
-              <w:rPr>
-                <w:lang w:val="en-US"/>
-              </w:rPr>
-            </w:pPr>
-          </w:p>
-        </w:tc>
-        <w:tc>
-          <w:tcPr>
-            <w:tcW w:w="620" w:type="pct"/>
-          </w:tcPr>
-          <w:p>
-            <w:pPr>
-              <w:jc w:val="center"/>
-              <w:rPr>
-                <w:lang w:val="en-US"/>
-              </w:rPr>
-            </w:pPr>
+            <w:tcW w:w="570" w:type="pct"/>
+            <w:vMerge/>
+          </w:tcPr>
+          <w:p>
+            <w:pPr>
+              <w:jc w:val="center"/>
+              <w:rPr>
+                <w:lang w:val="en-US"/>
+              </w:rPr>
+            </w:pPr>
+          </w:p>
+        </w:tc>
+        <w:tc>
+          <w:tcPr>
+            <w:tcW w:w="534" w:type="pct"/>
+          </w:tcPr>
+          <w:p>
+            <w:pPr>
+              <w:jc w:val="center"/>
+            </w:pPr>
+            <w:r>
+              <w:t>-</w:t>
+            </w:r>
+          </w:p>
+        </w:tc>
+        <w:tc>
+          <w:tcPr>
+            <w:tcW w:w="718" w:type="pct"/>
+          </w:tcPr>
+          <w:p>
+            <w:pPr>
+              <w:jc w:val="center"/>
+            </w:pPr>
+            <w:r>
+              <w:t>Последовательность не содержит повторяющихся чисел</w:t>
+            </w:r>
+          </w:p>
+        </w:tc>
+        <w:tc>
+          <w:tcPr>
+            <w:tcW w:w="1216" w:type="pct"/>
+          </w:tcPr>
+          <w:p>
+            <w:pPr>
+              <w:jc w:val="center"/>
+            </w:pPr>
+            <w:r>
+              <w:t>В ожидаемой последовательности есть дубликаты</w:t>
+            </w:r>
+          </w:p>
+        </w:tc>
+        <w:tc>
+          <w:tcPr>
+            <w:tcW w:w="1251" w:type="pct"/>
+          </w:tcPr>
+          <w:p>
+            <w:pPr>
+              <w:jc w:val="center"/>
+              <w:rPr>
+                <w:lang w:val="en-US"/>
+              </w:rPr>
+            </w:pPr>
+            <w:r>
+              <w:t>Ошибка</w:t>
+            </w:r>
+            <w:r>
+              <w:rPr>
+                <w:lang w:val="en-US"/>
+              </w:rPr>
+              <w:t xml:space="preserve"> «</w:t>
+            </w:r>
+            <w:r>
+              <w:rPr>
+                <w:lang w:val="en-US"/>
+              </w:rPr>
+              <w:t>Error: duplicate value occurred</w:t>
+            </w:r>
+            <w:r>
+              <w:rPr>
+                <w:lang w:val="en-US"/>
+              </w:rPr>
+              <w:t>»</w:t>
+            </w:r>
+          </w:p>
+        </w:tc>
+        <w:tc>
+          <w:tcPr>
+            <w:tcW w:w="710" w:type="pct"/>
+          </w:tcPr>
+          <w:p>
+            <w:pPr>
+              <w:jc w:val="center"/>
+              <w:rPr>
+                <w:lang w:val="en-US"/>
+              </w:rPr>
+            </w:pPr>
+            <w:r>
+              <w:rPr>
+                <w:lang w:val="en-US"/>
+              </w:rPr>
+              <w:t>26duplicates</w:t>
+            </w:r>
           </w:p>
         </w:tc>
       </w:tr>
       <w:tr>
         <w:tc>
           <w:tcPr>
-            <w:tcW w:w="564" w:type="pct"/>
-          </w:tcPr>
-          <w:p>
-            <w:pPr>
-              <w:jc w:val="center"/>
-              <w:rPr>
-                <w:lang w:val="en-US"/>
-              </w:rPr>
-            </w:pPr>
-          </w:p>
-        </w:tc>
-        <w:tc>
-          <w:tcPr>
-            <w:tcW w:w="558" w:type="pct"/>
-          </w:tcPr>
-          <w:p>
-            <w:pPr>
-              <w:jc w:val="center"/>
-              <w:rPr>
-                <w:lang w:val="en-US"/>
-              </w:rPr>
-            </w:pPr>
-          </w:p>
-        </w:tc>
-        <w:tc>
-          <w:tcPr>
-            <w:tcW w:w="742" w:type="pct"/>
-          </w:tcPr>
-          <w:p>
-            <w:pPr>
-              <w:jc w:val="center"/>
-              <w:rPr>
-                <w:lang w:val="en-US"/>
-              </w:rPr>
-            </w:pPr>
-          </w:p>
-        </w:tc>
-        <w:tc>
-          <w:tcPr>
-            <w:tcW w:w="1240" w:type="pct"/>
-          </w:tcPr>
-          <w:p>
-            <w:pPr>
-              <w:jc w:val="center"/>
-              <w:rPr>
-                <w:lang w:val="en-US"/>
-              </w:rPr>
-            </w:pPr>
-          </w:p>
-        </w:tc>
-        <w:tc>
-          <w:tcPr>
-            <w:tcW w:w="1275" w:type="pct"/>
-          </w:tcPr>
-          <w:p>
-            <w:pPr>
-              <w:jc w:val="center"/>
-              <w:rPr>
-                <w:lang w:val="en-US"/>
-              </w:rPr>
-            </w:pPr>
-          </w:p>
-        </w:tc>
-        <w:tc>
-          <w:tcPr>
-            <w:tcW w:w="620" w:type="pct"/>
+            <w:tcW w:w="570" w:type="pct"/>
+          </w:tcPr>
+          <w:p>
+            <w:pPr>
+              <w:jc w:val="center"/>
+            </w:pPr>
+          </w:p>
+        </w:tc>
+        <w:tc>
+          <w:tcPr>
+            <w:tcW w:w="534" w:type="pct"/>
+          </w:tcPr>
+          <w:p>
+            <w:pPr>
+              <w:jc w:val="center"/>
+            </w:pPr>
+            <w:r>
+              <w:rPr>
+                <w:lang w:val="en-US"/>
+              </w:rPr>
+              <w:t>-</w:t>
+            </w:r>
+          </w:p>
+        </w:tc>
+        <w:tc>
+          <w:tcPr>
+            <w:tcW w:w="718" w:type="pct"/>
+          </w:tcPr>
+          <w:p>
+            <w:pPr>
+              <w:jc w:val="center"/>
+            </w:pPr>
+            <w:r>
+              <w:t>Единица</w:t>
+            </w:r>
+          </w:p>
+        </w:tc>
+        <w:tc>
+          <w:tcPr>
+            <w:tcW w:w="1216" w:type="pct"/>
+          </w:tcPr>
+          <w:p>
+            <w:pPr>
+              <w:jc w:val="center"/>
+            </w:pPr>
+            <w:r>
+              <w:t>Один блок с одним числом (вырожденная последовательность), отличным от единицы</w:t>
+            </w:r>
+          </w:p>
+        </w:tc>
+        <w:tc>
+          <w:tcPr>
+            <w:tcW w:w="1251" w:type="pct"/>
+          </w:tcPr>
+          <w:p>
+            <w:pPr>
+              <w:jc w:val="center"/>
+              <w:rPr>
+                <w:lang w:val="en-US"/>
+              </w:rPr>
+            </w:pPr>
+            <w:r>
+              <w:t>Ошибка</w:t>
+            </w:r>
+            <w:r>
+              <w:rPr>
+                <w:lang w:val="en-US"/>
+              </w:rPr>
+              <w:t xml:space="preserve"> «</w:t>
+            </w:r>
+            <w:r>
+              <w:rPr>
+                <w:lang w:val="en-US"/>
+              </w:rPr>
+              <w:t>Invalid number: expected 1 but found</w:t>
+            </w:r>
+            <w:r>
+              <w:rPr>
+                <w:lang w:val="en-US"/>
+              </w:rPr>
+              <w:t xml:space="preserve"> &lt;n&gt;</w:t>
+            </w:r>
+            <w:r>
+              <w:rPr>
+                <w:lang w:val="en-US"/>
+              </w:rPr>
+              <w:t>»</w:t>
+            </w:r>
+          </w:p>
+        </w:tc>
+        <w:tc>
+          <w:tcPr>
+            <w:tcW w:w="710" w:type="pct"/>
+          </w:tcPr>
+          <w:p>
+            <w:pPr>
+              <w:jc w:val="center"/>
+            </w:pPr>
+            <w:r>
+              <w:rPr>
+                <w:lang w:val="en-US"/>
+              </w:rPr>
+              <w:t>27one</w:t>
+            </w:r>
+          </w:p>
+        </w:tc>
+      </w:tr>
+      <w:tr>
+        <w:tc>
+          <w:tcPr>
+            <w:tcW w:w="570" w:type="pct"/>
+          </w:tcPr>
+          <w:p>
+            <w:pPr>
+              <w:jc w:val="center"/>
+              <w:rPr>
+                <w:lang w:val="en-US"/>
+              </w:rPr>
+            </w:pPr>
+            <w:r>
+              <w:t>Тестирование алгоритма. Пограничные случаи</w:t>
+            </w:r>
+          </w:p>
+        </w:tc>
+        <w:tc>
+          <w:tcPr>
+            <w:tcW w:w="534" w:type="pct"/>
+          </w:tcPr>
+          <w:p>
+            <w:pPr>
+              <w:jc w:val="center"/>
+            </w:pPr>
+            <w:r>
+              <w:t>+</w:t>
+            </w:r>
+          </w:p>
+        </w:tc>
+        <w:tc>
+          <w:tcPr>
+            <w:tcW w:w="718" w:type="pct"/>
+          </w:tcPr>
+          <w:p>
+            <w:pPr>
+              <w:jc w:val="center"/>
+            </w:pPr>
+            <w:r>
+              <w:t>Единица</w:t>
+            </w:r>
+          </w:p>
+        </w:tc>
+        <w:tc>
+          <w:tcPr>
+            <w:tcW w:w="1216" w:type="pct"/>
+          </w:tcPr>
+          <w:p>
+            <w:pPr>
+              <w:jc w:val="center"/>
+            </w:pPr>
+            <w:r>
+              <w:t xml:space="preserve">Один блок с единицей </w:t>
+            </w:r>
+            <w:r>
+              <w:t>(вырожденная последовательность)</w:t>
+            </w:r>
+          </w:p>
+        </w:tc>
+        <w:tc>
+          <w:tcPr>
+            <w:tcW w:w="1251" w:type="pct"/>
+          </w:tcPr>
+          <w:p>
+            <w:pPr>
+              <w:jc w:val="center"/>
+            </w:pPr>
+            <w:r>
+              <w:t>«</w:t>
+            </w:r>
+            <w:r>
+              <w:rPr>
+                <w:lang w:val="en-US"/>
+              </w:rPr>
+              <w:t>Yes</w:t>
+            </w:r>
+            <w:r>
+              <w:t>»</w:t>
+            </w:r>
+          </w:p>
+        </w:tc>
+        <w:tc>
+          <w:tcPr>
+            <w:tcW w:w="710" w:type="pct"/>
+          </w:tcPr>
+          <w:p>
+            <w:pPr>
+              <w:jc w:val="center"/>
+              <w:rPr>
+                <w:lang w:val="en-US"/>
+              </w:rPr>
+            </w:pPr>
+            <w:r>
+              <w:rPr>
+                <w:lang w:val="en-US"/>
+              </w:rPr>
+              <w:t>28one</w:t>
+            </w:r>
+          </w:p>
+        </w:tc>
+      </w:tr>
+      <w:tr>
+        <w:tc>
+          <w:tcPr>
+            <w:tcW w:w="570" w:type="pct"/>
+          </w:tcPr>
+          <w:p>
+            <w:pPr>
+              <w:jc w:val="center"/>
+            </w:pPr>
+          </w:p>
+        </w:tc>
+        <w:tc>
+          <w:tcPr>
+            <w:tcW w:w="534" w:type="pct"/>
+          </w:tcPr>
+          <w:p>
+            <w:pPr>
+              <w:jc w:val="center"/>
+            </w:pPr>
+            <w:r>
+              <w:t>+</w:t>
+            </w:r>
+          </w:p>
+        </w:tc>
+        <w:tc>
+          <w:tcPr>
+            <w:tcW w:w="718" w:type="pct"/>
+            <w:vMerge w:val="restart"/>
+          </w:tcPr>
+          <w:p>
+            <w:pPr>
+              <w:jc w:val="center"/>
+            </w:pPr>
+            <w:r>
+              <w:t>Корректные данные. Приближение к максимальному значению снизу</w:t>
+            </w:r>
+          </w:p>
+        </w:tc>
+        <w:tc>
+          <w:tcPr>
+            <w:tcW w:w="1216" w:type="pct"/>
+          </w:tcPr>
+          <w:p>
+            <w:pPr>
+              <w:jc w:val="center"/>
+            </w:pPr>
+            <w:r>
+              <w:t>Длина последовательности 999</w:t>
+            </w:r>
+          </w:p>
+        </w:tc>
+        <w:tc>
+          <w:tcPr>
+            <w:tcW w:w="1251" w:type="pct"/>
+          </w:tcPr>
+          <w:p>
+            <w:pPr>
+              <w:jc w:val="center"/>
+            </w:pPr>
+            <w:r>
+              <w:t>В выходном файле «</w:t>
+            </w:r>
+            <w:r>
+              <w:rPr>
+                <w:lang w:val="en-US"/>
+              </w:rPr>
+              <w:t>Yes</w:t>
+            </w:r>
+            <w:r>
+              <w:t>», если ожидаемая последовательность возможна, и «</w:t>
+            </w:r>
+            <w:r>
+              <w:rPr>
+                <w:lang w:val="en-US"/>
+              </w:rPr>
+              <w:t>No</w:t>
+            </w:r>
+            <w:r>
+              <w:t>» - если нет</w:t>
+            </w:r>
+          </w:p>
+        </w:tc>
+        <w:tc>
+          <w:tcPr>
+            <w:tcW w:w="710" w:type="pct"/>
+          </w:tcPr>
+          <w:p>
+            <w:pPr>
+              <w:jc w:val="center"/>
+              <w:rPr>
+                <w:lang w:val="en-US"/>
+              </w:rPr>
+            </w:pPr>
+            <w:r>
+              <w:rPr>
+                <w:lang w:val="en-US"/>
+              </w:rPr>
+              <w:t>29premax</w:t>
+            </w:r>
+          </w:p>
+        </w:tc>
+      </w:tr>
+      <w:tr>
+        <w:tc>
+          <w:tcPr>
+            <w:tcW w:w="570" w:type="pct"/>
+          </w:tcPr>
+          <w:p>
+            <w:pPr>
+              <w:jc w:val="center"/>
+            </w:pPr>
+          </w:p>
+        </w:tc>
+        <w:tc>
+          <w:tcPr>
+            <w:tcW w:w="534" w:type="pct"/>
+          </w:tcPr>
+          <w:p>
+            <w:pPr>
+              <w:jc w:val="center"/>
+            </w:pPr>
+            <w:r>
+              <w:t>+</w:t>
+            </w:r>
+          </w:p>
+        </w:tc>
+        <w:tc>
+          <w:tcPr>
+            <w:tcW w:w="718" w:type="pct"/>
+            <w:vMerge/>
+          </w:tcPr>
+          <w:p>
+            <w:pPr>
+              <w:jc w:val="center"/>
+            </w:pPr>
+          </w:p>
+        </w:tc>
+        <w:tc>
+          <w:tcPr>
+            <w:tcW w:w="1216" w:type="pct"/>
+          </w:tcPr>
+          <w:p>
+            <w:pPr>
+              <w:jc w:val="center"/>
+            </w:pPr>
+            <w:r>
+              <w:t>Длина последовательности 1000</w:t>
+            </w:r>
+          </w:p>
+        </w:tc>
+        <w:tc>
+          <w:tcPr>
+            <w:tcW w:w="1251" w:type="pct"/>
+          </w:tcPr>
+          <w:p>
+            <w:pPr>
+              <w:jc w:val="center"/>
+            </w:pPr>
+            <w:r>
+              <w:t>В выходном файле «</w:t>
+            </w:r>
+            <w:r>
+              <w:rPr>
+                <w:lang w:val="en-US"/>
+              </w:rPr>
+              <w:t>Yes</w:t>
+            </w:r>
+            <w:r>
+              <w:t>», если ожидаемая последовательность возможна, и «</w:t>
+            </w:r>
+            <w:r>
+              <w:rPr>
+                <w:lang w:val="en-US"/>
+              </w:rPr>
+              <w:t>No</w:t>
+            </w:r>
+            <w:r>
+              <w:t>» - если нет</w:t>
+            </w:r>
+          </w:p>
+        </w:tc>
+        <w:tc>
+          <w:tcPr>
+            <w:tcW w:w="710" w:type="pct"/>
+          </w:tcPr>
+          <w:p>
+            <w:pPr>
+              <w:jc w:val="center"/>
+              <w:rPr>
+                <w:lang w:val="en-US"/>
+              </w:rPr>
+            </w:pPr>
+            <w:r>
+              <w:rPr>
+                <w:lang w:val="en-US"/>
+              </w:rPr>
+              <w:t>30max</w:t>
+            </w:r>
+          </w:p>
+        </w:tc>
+      </w:tr>
+      <w:tr>
+        <w:tc>
+          <w:tcPr>
+            <w:tcW w:w="570" w:type="pct"/>
+          </w:tcPr>
+          <w:p>
+            <w:pPr>
+              <w:jc w:val="center"/>
+            </w:pPr>
+          </w:p>
+        </w:tc>
+        <w:tc>
+          <w:tcPr>
+            <w:tcW w:w="534" w:type="pct"/>
+          </w:tcPr>
+          <w:p>
+            <w:pPr>
+              <w:jc w:val="center"/>
+            </w:pPr>
+            <w:r>
+              <w:t>-</w:t>
+            </w:r>
+          </w:p>
+        </w:tc>
+        <w:tc>
+          <w:tcPr>
+            <w:tcW w:w="718" w:type="pct"/>
+          </w:tcPr>
+          <w:p>
+            <w:pPr>
+              <w:jc w:val="center"/>
+            </w:pPr>
+            <w:r>
+              <w:t>Превышено максимальное (согласно требованиям) число вагонов</w:t>
+            </w:r>
+          </w:p>
+        </w:tc>
+        <w:tc>
+          <w:tcPr>
+            <w:tcW w:w="1216" w:type="pct"/>
+          </w:tcPr>
+          <w:p>
+            <w:pPr>
+              <w:jc w:val="center"/>
+            </w:pPr>
+            <w:r>
+              <w:t>Длина последовательности 100</w:t>
+            </w:r>
+            <w:r>
+              <w:t>1</w:t>
+            </w:r>
+          </w:p>
+        </w:tc>
+        <w:tc>
+          <w:tcPr>
+            <w:tcW w:w="1251" w:type="pct"/>
+          </w:tcPr>
+          <w:p>
+            <w:pPr>
+              <w:jc w:val="center"/>
+              <w:rPr>
+                <w:lang w:val="en-US"/>
+              </w:rPr>
+            </w:pPr>
+            <w:r>
+              <w:t>Ошибка</w:t>
+            </w:r>
+            <w:r>
+              <w:rPr>
+                <w:lang w:val="en-US"/>
+              </w:rPr>
+              <w:t xml:space="preserve"> «</w:t>
+            </w:r>
+            <w:r>
+              <w:rPr>
+                <w:lang w:val="en-US"/>
+              </w:rPr>
+              <w:t>Error: maximum train length exceeded</w:t>
+            </w:r>
+            <w:r>
+              <w:rPr>
+                <w:lang w:val="en-US"/>
+              </w:rPr>
+              <w:t>»</w:t>
+            </w:r>
+          </w:p>
+        </w:tc>
+        <w:tc>
+          <w:tcPr>
+            <w:tcW w:w="710" w:type="pct"/>
+          </w:tcPr>
+          <w:p>
+            <w:pPr>
+              <w:jc w:val="center"/>
+            </w:pPr>
+            <w:r>
+              <w:rPr>
+                <w:lang w:val="en-US"/>
+              </w:rPr>
+              <w:t>31exceeded</w:t>
+            </w:r>
+          </w:p>
+        </w:tc>
+      </w:tr>
+      <w:tr>
+        <w:tc>
+          <w:tcPr>
+            <w:tcW w:w="570" w:type="pct"/>
+          </w:tcPr>
+          <w:p>
+            <w:pPr>
+              <w:jc w:val="center"/>
+            </w:pPr>
+          </w:p>
+        </w:tc>
+        <w:tc>
+          <w:tcPr>
+            <w:tcW w:w="534" w:type="pct"/>
+          </w:tcPr>
+          <w:p>
+            <w:pPr>
+              <w:jc w:val="center"/>
+            </w:pPr>
+            <w:r>
+              <w:t>+</w:t>
+            </w:r>
+          </w:p>
+        </w:tc>
+        <w:tc>
+          <w:tcPr>
+            <w:tcW w:w="718" w:type="pct"/>
+          </w:tcPr>
+          <w:p>
+            <w:pPr>
+              <w:jc w:val="center"/>
+            </w:pPr>
+            <w:r>
+              <w:t>Корректные данные</w:t>
+            </w:r>
+          </w:p>
+        </w:tc>
+        <w:tc>
+          <w:tcPr>
+            <w:tcW w:w="1216" w:type="pct"/>
+          </w:tcPr>
+          <w:p>
+            <w:pPr>
+              <w:jc w:val="center"/>
+            </w:pPr>
+            <w:r>
+              <w:t xml:space="preserve">Две последовательности </w:t>
+            </w:r>
+            <w:r>
+              <w:t xml:space="preserve">из 5 вагонов </w:t>
+            </w:r>
+            <w:r>
+              <w:t>– возможная и невозможная</w:t>
+            </w:r>
+          </w:p>
+        </w:tc>
+        <w:tc>
+          <w:tcPr>
+            <w:tcW w:w="1251" w:type="pct"/>
+          </w:tcPr>
+          <w:p>
+            <w:pPr>
+              <w:jc w:val="center"/>
+            </w:pPr>
+            <w:r>
+              <w:t>«</w:t>
+            </w:r>
+            <w:r>
+              <w:rPr>
+                <w:lang w:val="en-US"/>
+              </w:rPr>
+              <w:t>Yes</w:t>
+            </w:r>
+            <w:r>
+              <w:t>»</w:t>
+            </w:r>
+            <w:r>
+              <w:br/>
+              <w:t>«</w:t>
+            </w:r>
+            <w:r>
+              <w:rPr>
+                <w:lang w:val="en-US"/>
+              </w:rPr>
+              <w:t>No</w:t>
+            </w:r>
+            <w:r>
+              <w:t>»</w:t>
+            </w:r>
+          </w:p>
+        </w:tc>
+        <w:tc>
+          <w:tcPr>
+            <w:tcW w:w="710" w:type="pct"/>
+          </w:tcPr>
+          <w:p>
+            <w:pPr>
+              <w:jc w:val="center"/>
+              <w:rPr>
+                <w:lang w:val="en-US"/>
+              </w:rPr>
+            </w:pPr>
+            <w:r>
+              <w:rPr>
+                <w:lang w:val="en-US"/>
+              </w:rPr>
+              <w:t>3</w:t>
+            </w:r>
+            <w:r>
+              <w:t>2</w:t>
+            </w:r>
+            <w:r>
+              <w:rPr>
+                <w:lang w:val="en-US"/>
+              </w:rPr>
+              <w:t>algoTest</w:t>
+            </w:r>
+          </w:p>
+        </w:tc>
+      </w:tr>
+      <w:tr>
+        <w:tc>
+          <w:tcPr>
+            <w:tcW w:w="570" w:type="pct"/>
+          </w:tcPr>
+          <w:p>
+            <w:pPr>
+              <w:jc w:val="center"/>
+            </w:pPr>
+            <w:r>
+              <w:lastRenderedPageBreak/>
+              <w:t>Прочее</w:t>
+            </w:r>
+          </w:p>
+        </w:tc>
+        <w:tc>
+          <w:tcPr>
+            <w:tcW w:w="534" w:type="pct"/>
+          </w:tcPr>
+          <w:p>
+            <w:pPr>
+              <w:jc w:val="center"/>
+            </w:pPr>
+            <w:r>
+              <w:t>-</w:t>
+            </w:r>
+          </w:p>
+        </w:tc>
+        <w:tc>
+          <w:tcPr>
+            <w:tcW w:w="718" w:type="pct"/>
+          </w:tcPr>
+          <w:p>
+            <w:pPr>
+              <w:jc w:val="center"/>
+            </w:pPr>
+            <w:r>
+              <w:t>Неверное имя входного файла в командной строке</w:t>
+            </w:r>
+          </w:p>
+        </w:tc>
+        <w:tc>
+          <w:tcPr>
+            <w:tcW w:w="1216" w:type="pct"/>
+          </w:tcPr>
+          <w:p>
+            <w:pPr>
+              <w:jc w:val="center"/>
+            </w:pPr>
+          </w:p>
+        </w:tc>
+        <w:tc>
+          <w:tcPr>
+            <w:tcW w:w="1251" w:type="pct"/>
+          </w:tcPr>
+          <w:p>
+            <w:pPr>
+              <w:jc w:val="center"/>
+            </w:pPr>
+            <w:r>
+              <w:t xml:space="preserve">Выбрасывается исключение </w:t>
+            </w:r>
+            <w:r>
+              <w:t>FileNotFoundException</w:t>
+            </w:r>
+          </w:p>
+        </w:tc>
+        <w:tc>
+          <w:tcPr>
+            <w:tcW w:w="710" w:type="pct"/>
           </w:tcPr>
           <w:p>
             <w:pPr>
@@ -3812,9 +4527,6 @@
     <w:p>
       <w:pPr>
         <w:jc w:val="both"/>
-        <w:rPr>
-          <w:lang w:val="en-US"/>
-        </w:rPr>
         <w:sectPr>
           <w:pgSz w:w="16838" w:h="11906" w:orient="landscape"/>
           <w:pgMar w:top="1701" w:right="1134" w:bottom="850" w:left="1134" w:header="708" w:footer="708" w:gutter="0"/>
@@ -3822,170 +4534,6 @@
           <w:docGrid w:linePitch="360"/>
         </w:sectPr>
       </w:pPr>
-    </w:p>
-    <w:p>
-      <w:pPr>
-        <w:jc w:val="both"/>
-        <w:rPr>
-          <w:lang w:val="en-US"/>
-        </w:rPr>
-      </w:pPr>
-    </w:p>
-    <w:p>
-      <w:pPr>
-        <w:jc w:val="both"/>
-        <w:rPr>
-          <w:lang w:val="en-US"/>
-        </w:rPr>
-      </w:pPr>
-    </w:p>
-    <w:p>
-      <w:pPr>
-        <w:jc w:val="both"/>
-      </w:pPr>
-      <w:r>
-        <w:t xml:space="preserve">Выполняется следующий </w:t>
-      </w:r>
-      <w:r>
-        <w:rPr>
-          <w:b/>
-          <w:bCs/>
-        </w:rPr>
-        <w:t>набор проверок</w:t>
-      </w:r>
-    </w:p>
-    <w:p>
-      <w:proofErr w:type="spellStart"/>
-      <w:r>
-        <w:t>Консистентность</w:t>
-      </w:r>
-      <w:proofErr w:type="spellEnd"/>
-      <w:r>
-        <w:t xml:space="preserve"> данных</w:t>
-      </w:r>
-    </w:p>
-    <w:p>
-      <w:pPr>
-        <w:pStyle w:val="ListParagraph"/>
-        <w:numPr>
-          <w:ilvl w:val="0"/>
-          <w:numId w:val="7"/>
-        </w:numPr>
-      </w:pPr>
-      <w:r>
-        <w:t>каждое число в последовательности не превышает ее длину</w:t>
-      </w:r>
-    </w:p>
-    <w:p>
-      <w:pPr>
-        <w:pStyle w:val="ListParagraph"/>
-        <w:numPr>
-          <w:ilvl w:val="0"/>
-          <w:numId w:val="7"/>
-        </w:numPr>
-      </w:pPr>
-      <w:r>
-        <w:t>последовательность не содержит повторяющихся чисел</w:t>
-      </w:r>
-    </w:p>
-    <w:p>
-      <w:r>
-        <w:t>Пограничные случаи</w:t>
-      </w:r>
-    </w:p>
-    <w:p>
-      <w:pPr>
-        <w:pStyle w:val="ListParagraph"/>
-        <w:numPr>
-          <w:ilvl w:val="0"/>
-          <w:numId w:val="8"/>
-        </w:numPr>
-      </w:pPr>
-      <w:r>
-        <w:t>один блок с одним числом, отличным от единицы</w:t>
-      </w:r>
-    </w:p>
-    <w:p>
-      <w:pPr>
-        <w:pStyle w:val="ListParagraph"/>
-        <w:numPr>
-          <w:ilvl w:val="0"/>
-          <w:numId w:val="8"/>
-        </w:numPr>
-      </w:pPr>
-      <w:r>
-        <w:t>один блок с единицей</w:t>
-      </w:r>
-    </w:p>
-    <w:p>
-      <w:pPr>
-        <w:pStyle w:val="ListParagraph"/>
-        <w:numPr>
-          <w:ilvl w:val="0"/>
-          <w:numId w:val="8"/>
-        </w:numPr>
-      </w:pPr>
-      <w:r>
-        <w:t>длина последовательности 999</w:t>
-      </w:r>
-    </w:p>
-    <w:p>
-      <w:pPr>
-        <w:pStyle w:val="ListParagraph"/>
-        <w:numPr>
-          <w:ilvl w:val="0"/>
-          <w:numId w:val="8"/>
-        </w:numPr>
-      </w:pPr>
-      <w:r>
-        <w:t>длина последовательности 1000 (позитивный и негативный сценарии)</w:t>
-      </w:r>
-    </w:p>
-    <w:p>
-      <w:pPr>
-        <w:pStyle w:val="ListParagraph"/>
-        <w:numPr>
-          <w:ilvl w:val="0"/>
-          <w:numId w:val="8"/>
-        </w:numPr>
-      </w:pPr>
-      <w:r>
-        <w:t>длина последовательности превышает 1000</w:t>
-      </w:r>
-    </w:p>
-    <w:p>
-      <w:r>
-        <w:t>Прочее</w:t>
-      </w:r>
-    </w:p>
-    <w:p>
-      <w:pPr>
-        <w:pStyle w:val="ListParagraph"/>
-        <w:numPr>
-          <w:ilvl w:val="0"/>
-          <w:numId w:val="9"/>
-        </w:numPr>
-      </w:pPr>
-      <w:r>
-        <w:t>файл с входными данными существует</w:t>
-      </w:r>
-    </w:p>
-    <w:p>
-      <w:r>
-        <w:t>Тестирование алгоритма (сравнение результата с ожидаемым)</w:t>
-      </w:r>
-    </w:p>
-    <w:p>
-      <w:pPr>
-        <w:pStyle w:val="ListParagraph"/>
-        <w:numPr>
-          <w:ilvl w:val="0"/>
-          <w:numId w:val="9"/>
-        </w:numPr>
-      </w:pPr>
-      <w:r>
-        <w:t>подача корректных данных приводит к ожидаемому результату</w:t>
-      </w:r>
     </w:p>
     <w:p>
       <w:pPr>
@@ -5429,7 +5977,6 @@
   <w:style w:type="character" w:default="1" w:styleId="DefaultParagraphFont">
     <w:name w:val="Default Paragraph Font"/>
     <w:uiPriority w:val="1"/>
-    <w:semiHidden/>
     <w:unhideWhenUsed/>
   </w:style>
   <w:style w:type="table" w:default="1" w:styleId="TableNormal">

</xml_diff>

<commit_message>
test script updated, other updates
</commit_message>
<xml_diff>
--- a/test/resources/description.docx
+++ b/test/resources/description.docx
@@ -62,12 +62,14 @@
       <w:r>
         <w:br/>
       </w:r>
+      <w:proofErr w:type="spellStart"/>
       <w:r>
         <w:rPr>
           <w:lang w:val="en-US"/>
         </w:rPr>
         <w:t>DataParser</w:t>
       </w:r>
+      <w:proofErr w:type="spellEnd"/>
       <w:r>
         <w:t xml:space="preserve"> – </w:t>
       </w:r>
@@ -89,12 +91,14 @@
       <w:r>
         <w:br/>
       </w:r>
+      <w:proofErr w:type="spellStart"/>
       <w:r>
         <w:rPr>
           <w:lang w:val="en-US"/>
         </w:rPr>
         <w:t>DataProcessor</w:t>
       </w:r>
+      <w:proofErr w:type="spellEnd"/>
       <w:r>
         <w:t xml:space="preserve"> – реализация алгоритма сортировки и подготовка набора</w:t>
       </w:r>
@@ -104,36 +108,42 @@
       <w:r>
         <w:br/>
       </w:r>
+      <w:proofErr w:type="spellStart"/>
       <w:r>
         <w:rPr>
           <w:lang w:val="en-US"/>
         </w:rPr>
         <w:t>InputReader</w:t>
       </w:r>
+      <w:proofErr w:type="spellEnd"/>
       <w:r>
         <w:t xml:space="preserve"> – чтение данных из входного файла</w:t>
       </w:r>
       <w:r>
         <w:br/>
       </w:r>
+      <w:proofErr w:type="spellStart"/>
       <w:r>
         <w:rPr>
           <w:lang w:val="en-US"/>
         </w:rPr>
         <w:t>InputValidator</w:t>
       </w:r>
+      <w:proofErr w:type="spellEnd"/>
       <w:r>
         <w:t xml:space="preserve"> – валидация входных данных</w:t>
       </w:r>
       <w:r>
         <w:br/>
       </w:r>
+      <w:proofErr w:type="spellStart"/>
       <w:r>
         <w:rPr>
           <w:lang w:val="en-US"/>
         </w:rPr>
         <w:t>OutputWriter</w:t>
       </w:r>
+      <w:proofErr w:type="spellEnd"/>
       <w:r>
         <w:t xml:space="preserve"> –  подготовка выходных данных и запись в файл</w:t>
       </w:r>
@@ -147,17 +157,27 @@
         <w:t>Stack</w:t>
       </w:r>
       <w:r>
-        <w:t xml:space="preserve"> – реализация стэка для хранения данных о вагонах на станции</w:t>
+        <w:t xml:space="preserve"> – реализация </w:t>
+      </w:r>
+      <w:proofErr w:type="spellStart"/>
+      <w:r>
+        <w:t>стэка</w:t>
+      </w:r>
+      <w:proofErr w:type="spellEnd"/>
+      <w:r>
+        <w:t xml:space="preserve"> для хранения данных о вагонах на станции</w:t>
       </w:r>
       <w:r>
         <w:br/>
       </w:r>
+      <w:proofErr w:type="spellStart"/>
       <w:r>
         <w:rPr>
           <w:lang w:val="en-US"/>
         </w:rPr>
         <w:t>ValidationResult</w:t>
       </w:r>
+      <w:proofErr w:type="spellEnd"/>
       <w:r>
         <w:t xml:space="preserve"> – тип данных для хранения результатов валидации</w:t>
       </w:r>
@@ -167,7 +187,15 @@
         <w:jc w:val="both"/>
       </w:pPr>
       <w:r>
-        <w:t>В соответствии с указанием в гайдлайне тестового задания оптимизация кода не проводилась, поэтому в коде встречаются «дорогие» операции (строковые объекты в цикле) и повторы.</w:t>
+        <w:t xml:space="preserve">В соответствии с указанием в </w:t>
+      </w:r>
+      <w:proofErr w:type="spellStart"/>
+      <w:r>
+        <w:t>гайдлайне</w:t>
+      </w:r>
+      <w:proofErr w:type="spellEnd"/>
+      <w:r>
+        <w:t xml:space="preserve"> тестового задания оптимизация кода не проводилась, поэтому в коде встречаются «дорогие» операции (строковые объекты в цикле) и повторы.</w:t>
       </w:r>
     </w:p>
     <w:p>
@@ -177,12 +205,14 @@
       <w:r>
         <w:t xml:space="preserve">В директории </w:t>
       </w:r>
+      <w:proofErr w:type="spellStart"/>
       <w:r>
         <w:rPr>
           <w:lang w:val="en-US"/>
         </w:rPr>
         <w:t>testData</w:t>
       </w:r>
+      <w:proofErr w:type="spellEnd"/>
       <w:r>
         <w:t xml:space="preserve"> содержатся специально подготовленные входные данные для тест-кейсов, описанных ниже.</w:t>
       </w:r>
@@ -402,8 +432,13 @@
         <w:t xml:space="preserve">используется </w:t>
       </w:r>
       <w:r>
-        <w:t>тип данных стэк</w:t>
-      </w:r>
+        <w:t xml:space="preserve">тип данных </w:t>
+      </w:r>
+      <w:proofErr w:type="spellStart"/>
+      <w:r>
+        <w:t>стэк</w:t>
+      </w:r>
+      <w:proofErr w:type="spellEnd"/>
       <w:r>
         <w:t>, реализованный в отдельном классе</w:t>
       </w:r>
@@ -451,18 +486,21 @@
       <w:r>
         <w:t xml:space="preserve"> </w:t>
       </w:r>
+      <w:proofErr w:type="spellStart"/>
       <w:r>
         <w:rPr>
           <w:lang w:val="en-US"/>
         </w:rPr>
         <w:t>InputValidator</w:t>
       </w:r>
+      <w:proofErr w:type="spellEnd"/>
       <w:r>
         <w:t xml:space="preserve"> </w:t>
       </w:r>
       <w:r>
         <w:t xml:space="preserve">с методом </w:t>
       </w:r>
+      <w:proofErr w:type="gramStart"/>
       <w:r>
         <w:rPr>
           <w:lang w:val="en-US"/>
@@ -470,7 +508,11 @@
         <w:t>validate</w:t>
       </w:r>
       <w:r>
-        <w:t xml:space="preserve">(), </w:t>
+        <w:t>(</w:t>
+      </w:r>
+      <w:proofErr w:type="gramEnd"/>
+      <w:r>
+        <w:t xml:space="preserve">), </w:t>
       </w:r>
       <w:r>
         <w:t>проверяющим</w:t>
@@ -499,21 +541,25 @@
       <w:r>
         <w:t xml:space="preserve"> В случае несоответствия возвращается объект </w:t>
       </w:r>
+      <w:proofErr w:type="spellStart"/>
       <w:r>
         <w:rPr>
           <w:lang w:val="en-US"/>
         </w:rPr>
         <w:t>ValidationResult</w:t>
       </w:r>
+      <w:proofErr w:type="spellEnd"/>
       <w:r>
         <w:t xml:space="preserve"> с флагом </w:t>
       </w:r>
+      <w:proofErr w:type="spellStart"/>
       <w:r>
         <w:rPr>
           <w:lang w:val="en-US"/>
         </w:rPr>
         <w:t>isValid</w:t>
       </w:r>
+      <w:proofErr w:type="spellEnd"/>
       <w:r>
         <w:t>==</w:t>
       </w:r>
@@ -991,7 +1037,15 @@
               <w:jc w:val="center"/>
             </w:pPr>
             <w:r>
-              <w:t>Имя файла с вх. данными</w:t>
+              <w:t xml:space="preserve">Имя файла с </w:t>
+            </w:r>
+            <w:proofErr w:type="spellStart"/>
+            <w:r>
+              <w:t>вх</w:t>
+            </w:r>
+            <w:proofErr w:type="spellEnd"/>
+            <w:r>
+              <w:t>. данными</w:t>
             </w:r>
           </w:p>
         </w:tc>
@@ -1177,9 +1231,11 @@
               </w:rPr>
               <w:t>2</w:t>
             </w:r>
+            <w:proofErr w:type="spellStart"/>
             <w:r>
               <w:t>positiveInt</w:t>
             </w:r>
+            <w:proofErr w:type="spellEnd"/>
           </w:p>
         </w:tc>
       </w:tr>
@@ -3283,8 +3339,13 @@
             <w:pPr>
               <w:jc w:val="center"/>
             </w:pPr>
-            <w:r>
-              <w:t>Консистентность данных</w:t>
+            <w:proofErr w:type="spellStart"/>
+            <w:r>
+              <w:t>Консистентность</w:t>
+            </w:r>
+            <w:proofErr w:type="spellEnd"/>
+            <w:r>
+              <w:t xml:space="preserve"> данных</w:t>
             </w:r>
           </w:p>
         </w:tc>
@@ -4012,7 +4073,7 @@
               <w:rPr>
                 <w:lang w:val="en-US"/>
               </w:rPr>
-              <w:t>28one</w:t>
+              <w:t>28algoTestOne</w:t>
             </w:r>
           </w:p>
         </w:tc>
@@ -4114,7 +4175,7 @@
               <w:rPr>
                 <w:lang w:val="en-US"/>
               </w:rPr>
-              <w:t>29premax</w:t>
+              <w:t>29algoTestPremax</w:t>
             </w:r>
           </w:p>
         </w:tc>
@@ -4213,7 +4274,7 @@
               <w:rPr>
                 <w:lang w:val="en-US"/>
               </w:rPr>
-              <w:t>30max</w:t>
+              <w:t>30algoTestMax</w:t>
             </w:r>
           </w:p>
         </w:tc>
@@ -4317,7 +4378,7 @@
               <w:rPr>
                 <w:lang w:val="en-US"/>
               </w:rPr>
-              <w:t>31exceeded</w:t>
+              <w:t>31algoTestExceeded</w:t>
             </w:r>
           </w:p>
         </w:tc>
@@ -4433,12 +4494,14 @@
             <w:r>
               <w:t>2</w:t>
             </w:r>
+            <w:proofErr w:type="spellStart"/>
             <w:r>
               <w:rPr>
                 <w:lang w:val="en-US"/>
               </w:rPr>
               <w:t>algoTest</w:t>
             </w:r>
+            <w:proofErr w:type="spellEnd"/>
           </w:p>
         </w:tc>
       </w:tr>
@@ -4504,9 +4567,11 @@
             <w:r>
               <w:t xml:space="preserve">Выбрасывается исключение </w:t>
             </w:r>
+            <w:proofErr w:type="spellStart"/>
             <w:r>
               <w:t>FileNotFoundException</w:t>
             </w:r>
+            <w:proofErr w:type="spellEnd"/>
           </w:p>
         </w:tc>
         <w:tc>

</xml_diff>

<commit_message>
even finaler updates. comments added
</commit_message>
<xml_diff>
--- a/test/resources/description.docx
+++ b/test/resources/description.docx
@@ -77,22 +77,17 @@
     <w:p>
       <w:pPr>
         <w:jc w:val="both"/>
-      </w:pPr>
-      <w:r>
-        <w:t xml:space="preserve">В соответствии с указанием в </w:t>
-      </w:r>
-      <w:proofErr w:type="spellStart"/>
-      <w:r>
-        <w:t>гайдлайне</w:t>
-      </w:r>
-      <w:proofErr w:type="spellEnd"/>
-      <w:r>
-        <w:t xml:space="preserve"> тестового задания оптимизация </w:t>
-      </w:r>
-      <w:r>
         <w:rPr>
           <w:lang w:val="en-US"/>
         </w:rPr>
+      </w:pPr>
+      <w:r>
+        <w:t xml:space="preserve">В соответствии с указанием в гайдлайне тестового задания оптимизация </w:t>
+      </w:r>
+      <w:r>
+        <w:rPr>
+          <w:lang w:val="en-US"/>
+        </w:rPr>
         <w:t>java</w:t>
       </w:r>
       <w:r>
@@ -112,10 +107,69 @@
       </w:r>
       <w:r>
         <w:t>Архитектура также далека от оптимальной.</w:t>
+      </w:r>
+      <w:r>
+        <w:rPr>
+          <w:lang w:val="en-US"/>
+        </w:rPr>
+        <w:t xml:space="preserve"> </w:t>
       </w:r>
     </w:p>
     <w:p>
       <w:pPr>
+        <w:jc w:val="both"/>
+      </w:pPr>
+      <w:r>
+        <w:t xml:space="preserve">В гайдлайне также указано не использовать языковые библиотеки. При реализации самого алгоритма действительно используется только обычный массив целых чисел, однако в приложении для хранения и передачи данных использован </w:t>
+      </w:r>
+      <w:r>
+        <w:rPr>
+          <w:lang w:val="en-US"/>
+        </w:rPr>
+        <w:t>ArrayList</w:t>
+      </w:r>
+      <w:r>
+        <w:t xml:space="preserve">. </w:t>
+      </w:r>
+      <w:r>
+        <w:t xml:space="preserve">Сделано это из соображения, что на суть решения такой </w:t>
+      </w:r>
+      <w:r>
+        <w:rPr>
+          <w:lang w:val="en-US"/>
+        </w:rPr>
+        <w:t>lifehack</w:t>
+      </w:r>
+      <w:r>
+        <w:t xml:space="preserve"> не влияет, т.к. </w:t>
+      </w:r>
+      <w:r>
+        <w:t xml:space="preserve">можно было бы </w:t>
+      </w:r>
+      <w:r>
+        <w:t xml:space="preserve">реализовать </w:t>
+      </w:r>
+      <w:r>
+        <w:t xml:space="preserve">и </w:t>
+      </w:r>
+      <w:r>
+        <w:t xml:space="preserve">собственный расширяемый массив на основе </w:t>
+      </w:r>
+      <w:r>
+        <w:rPr>
+          <w:lang w:val="en-US"/>
+        </w:rPr>
+        <w:t>int</w:t>
+      </w:r>
+      <w:r>
+        <w:t>[]</w:t>
+      </w:r>
+      <w:r>
+        <w:t>, но это выходит за пределы задачи.</w:t>
+      </w:r>
+    </w:p>
+    <w:p>
+      <w:pPr>
         <w:rPr>
           <w:b/>
           <w:bCs/>
@@ -141,7 +195,6 @@
       </w:r>
     </w:p>
     <w:p>
-      <w:proofErr w:type="spellStart"/>
       <w:r>
         <w:rPr>
           <w:b/>
@@ -150,8 +203,6 @@
         </w:rPr>
         <w:t>TrainMarshalling</w:t>
       </w:r>
-      <w:proofErr w:type="spellEnd"/>
-      <w:proofErr w:type="gramStart"/>
       <w:r>
         <w:rPr>
           <w:b/>
@@ -165,7 +216,6 @@
       <w:r>
         <w:t>–</w:t>
       </w:r>
-      <w:proofErr w:type="gramEnd"/>
       <w:r>
         <w:t xml:space="preserve"> </w:t>
       </w:r>
@@ -188,7 +238,6 @@
         </w:rPr>
         <w:tab/>
       </w:r>
-      <w:proofErr w:type="spellStart"/>
       <w:r>
         <w:rPr>
           <w:b/>
@@ -197,7 +246,6 @@
         </w:rPr>
         <w:t>src</w:t>
       </w:r>
-      <w:proofErr w:type="spellEnd"/>
       <w:r>
         <w:rPr>
           <w:b/>
@@ -236,7 +284,6 @@
         </w:rPr>
         <w:tab/>
       </w:r>
-      <w:proofErr w:type="spellStart"/>
       <w:r>
         <w:rPr>
           <w:b/>
@@ -245,7 +292,6 @@
         </w:rPr>
         <w:t>testData</w:t>
       </w:r>
-      <w:proofErr w:type="spellEnd"/>
       <w:r>
         <w:rPr>
           <w:b/>
@@ -286,7 +332,6 @@
         </w:rPr>
         <w:t>.</w:t>
       </w:r>
-      <w:proofErr w:type="spellStart"/>
       <w:r>
         <w:rPr>
           <w:b/>
@@ -295,7 +340,6 @@
         </w:rPr>
         <w:t>sh</w:t>
       </w:r>
-      <w:proofErr w:type="spellEnd"/>
       <w:r>
         <w:t xml:space="preserve"> </w:t>
       </w:r>
@@ -314,7 +358,6 @@
       <w:r>
         <w:tab/>
       </w:r>
-      <w:proofErr w:type="spellStart"/>
       <w:r>
         <w:rPr>
           <w:b/>
@@ -323,7 +366,6 @@
         </w:rPr>
         <w:t>runTests</w:t>
       </w:r>
-      <w:proofErr w:type="spellEnd"/>
       <w:r>
         <w:rPr>
           <w:b/>
@@ -331,7 +373,6 @@
         </w:rPr>
         <w:t>.</w:t>
       </w:r>
-      <w:proofErr w:type="spellStart"/>
       <w:r>
         <w:rPr>
           <w:b/>
@@ -340,7 +381,6 @@
         </w:rPr>
         <w:t>sh</w:t>
       </w:r>
-      <w:proofErr w:type="spellEnd"/>
       <w:r>
         <w:t xml:space="preserve"> – скрипт запуска тестов</w:t>
       </w:r>
@@ -365,7 +405,6 @@
         </w:rPr>
         <w:t>.</w:t>
       </w:r>
-      <w:proofErr w:type="spellStart"/>
       <w:r>
         <w:rPr>
           <w:b/>
@@ -374,7 +413,6 @@
         </w:rPr>
         <w:t>sh</w:t>
       </w:r>
-      <w:proofErr w:type="spellEnd"/>
       <w:r>
         <w:t xml:space="preserve"> – скрипт последовательного запуска двух предыдущих скриптов</w:t>
       </w:r>
@@ -408,7 +446,6 @@
       <w:r>
         <w:br/>
       </w:r>
-      <w:proofErr w:type="spellStart"/>
       <w:r>
         <w:rPr>
           <w:b/>
@@ -417,7 +454,6 @@
         </w:rPr>
         <w:t>DataParser</w:t>
       </w:r>
-      <w:proofErr w:type="spellEnd"/>
       <w:r>
         <w:t xml:space="preserve"> – </w:t>
       </w:r>
@@ -439,7 +475,6 @@
       <w:r>
         <w:br/>
       </w:r>
-      <w:proofErr w:type="spellStart"/>
       <w:r>
         <w:rPr>
           <w:b/>
@@ -448,7 +483,6 @@
         </w:rPr>
         <w:t>DataProcessor</w:t>
       </w:r>
-      <w:proofErr w:type="spellEnd"/>
       <w:r>
         <w:t xml:space="preserve"> – реализация алгоритма сортировки и подготовка набора</w:t>
       </w:r>
@@ -458,7 +492,6 @@
       <w:r>
         <w:br/>
       </w:r>
-      <w:proofErr w:type="spellStart"/>
       <w:r>
         <w:rPr>
           <w:b/>
@@ -467,14 +500,12 @@
         </w:rPr>
         <w:t>InputReader</w:t>
       </w:r>
-      <w:proofErr w:type="spellEnd"/>
       <w:r>
         <w:t xml:space="preserve"> – чтение данных из входного файла</w:t>
       </w:r>
       <w:r>
         <w:br/>
       </w:r>
-      <w:proofErr w:type="spellStart"/>
       <w:r>
         <w:rPr>
           <w:b/>
@@ -483,14 +514,12 @@
         </w:rPr>
         <w:t>InputValidator</w:t>
       </w:r>
-      <w:proofErr w:type="spellEnd"/>
       <w:r>
         <w:t xml:space="preserve"> – валидация входных данных</w:t>
       </w:r>
       <w:r>
         <w:br/>
       </w:r>
-      <w:proofErr w:type="spellStart"/>
       <w:r>
         <w:rPr>
           <w:b/>
@@ -499,7 +528,6 @@
         </w:rPr>
         <w:t>OutputWriter</w:t>
       </w:r>
-      <w:proofErr w:type="spellEnd"/>
       <w:r>
         <w:t xml:space="preserve"> –  подготовка выходных данных и запись в файл</w:t>
       </w:r>
@@ -515,20 +543,11 @@
         <w:t>Stack</w:t>
       </w:r>
       <w:r>
-        <w:t xml:space="preserve"> – реализация </w:t>
-      </w:r>
-      <w:proofErr w:type="spellStart"/>
-      <w:r>
-        <w:t>стэка</w:t>
-      </w:r>
-      <w:proofErr w:type="spellEnd"/>
-      <w:r>
-        <w:t xml:space="preserve"> для хранения данных о вагонах на станции</w:t>
+        <w:t xml:space="preserve"> – реализация стэка для хранения данных о вагонах на станции</w:t>
       </w:r>
       <w:r>
         <w:br/>
       </w:r>
-      <w:proofErr w:type="spellStart"/>
       <w:r>
         <w:rPr>
           <w:b/>
@@ -537,7 +556,6 @@
         </w:rPr>
         <w:t>ValidationResult</w:t>
       </w:r>
-      <w:proofErr w:type="spellEnd"/>
       <w:r>
         <w:t xml:space="preserve"> – тип данных для хранения результатов валидации</w:t>
       </w:r>
@@ -572,7 +590,6 @@
       <w:r>
         <w:t xml:space="preserve"> Скрипт </w:t>
       </w:r>
-      <w:proofErr w:type="spellStart"/>
       <w:r>
         <w:rPr>
           <w:b/>
@@ -581,7 +598,6 @@
         </w:rPr>
         <w:t>runTest</w:t>
       </w:r>
-      <w:proofErr w:type="spellEnd"/>
       <w:r>
         <w:rPr>
           <w:b/>
@@ -589,7 +605,6 @@
         </w:rPr>
         <w:t>.</w:t>
       </w:r>
-      <w:proofErr w:type="spellStart"/>
       <w:r>
         <w:rPr>
           <w:b/>
@@ -598,7 +613,6 @@
         </w:rPr>
         <w:t>sh</w:t>
       </w:r>
-      <w:proofErr w:type="spellEnd"/>
       <w:r>
         <w:t xml:space="preserve"> содержит массив с именами тестовых файлов. При добавлении новых файлов с данными для тестирования, необходимо соответствующим образом дополнить этот массив.</w:t>
       </w:r>
@@ -648,7 +662,6 @@
         </w:rPr>
         <w:t>.</w:t>
       </w:r>
-      <w:proofErr w:type="spellStart"/>
       <w:r>
         <w:rPr>
           <w:b/>
@@ -657,7 +670,6 @@
         </w:rPr>
         <w:t>sh</w:t>
       </w:r>
-      <w:proofErr w:type="spellEnd"/>
       <w:r>
         <w:t xml:space="preserve"> производится компиляция исходного </w:t>
       </w:r>
@@ -667,7 +679,6 @@
       <w:r>
         <w:t xml:space="preserve"> </w:t>
       </w:r>
-      <w:proofErr w:type="spellStart"/>
       <w:r>
         <w:rPr>
           <w:b/>
@@ -676,7 +687,6 @@
         </w:rPr>
         <w:t>testData</w:t>
       </w:r>
-      <w:proofErr w:type="spellEnd"/>
       <w:r>
         <w:t xml:space="preserve">. Скрипты </w:t>
       </w:r>
@@ -695,7 +705,6 @@
         </w:rPr>
         <w:t>.</w:t>
       </w:r>
-      <w:proofErr w:type="spellStart"/>
       <w:r>
         <w:rPr>
           <w:b/>
@@ -704,7 +713,6 @@
         </w:rPr>
         <w:t>sh</w:t>
       </w:r>
-      <w:proofErr w:type="spellEnd"/>
       <w:r>
         <w:t xml:space="preserve"> </w:t>
       </w:r>
@@ -714,7 +722,6 @@
       <w:r>
         <w:t xml:space="preserve"> </w:t>
       </w:r>
-      <w:proofErr w:type="spellStart"/>
       <w:r>
         <w:rPr>
           <w:b/>
@@ -723,7 +730,6 @@
         </w:rPr>
         <w:t>runTests</w:t>
       </w:r>
-      <w:proofErr w:type="spellEnd"/>
       <w:r>
         <w:rPr>
           <w:b/>
@@ -731,7 +737,6 @@
         </w:rPr>
         <w:t>.</w:t>
       </w:r>
-      <w:proofErr w:type="spellStart"/>
       <w:r>
         <w:rPr>
           <w:b/>
@@ -740,7 +745,6 @@
         </w:rPr>
         <w:t>sh</w:t>
       </w:r>
-      <w:proofErr w:type="spellEnd"/>
       <w:r>
         <w:t xml:space="preserve"> можно запускать по отдельности.</w:t>
       </w:r>
@@ -758,6 +762,7 @@
           <w:b/>
           <w:bCs/>
         </w:rPr>
+        <w:lastRenderedPageBreak/>
         <w:t>Алгоритм сортировки вагонов</w:t>
       </w:r>
     </w:p>
@@ -823,11 +828,7 @@
         <w:t>)</w:t>
       </w:r>
       <w:r>
-        <w:t xml:space="preserve">. Если ни то, ни другое </w:t>
-      </w:r>
-      <w:r>
-        <w:lastRenderedPageBreak/>
-        <w:t>невозможно на текущем шаге, то для заданной последовательности вагонов ответ «</w:t>
+        <w:t>. Если ни то, ни другое невозможно на текущем шаге, то для заданной последовательности вагонов ответ «</w:t>
       </w:r>
       <w:r>
         <w:rPr>
@@ -922,15 +923,7 @@
         <w:t>B</w:t>
       </w:r>
       <w:r>
-        <w:t xml:space="preserve"> (верх </w:t>
-      </w:r>
-      <w:proofErr w:type="spellStart"/>
-      <w:r>
-        <w:t>стэка</w:t>
-      </w:r>
-      <w:proofErr w:type="spellEnd"/>
-      <w:r>
-        <w:t>)</w:t>
+        <w:t xml:space="preserve"> (верх стэка)</w:t>
       </w:r>
       <w:r>
         <w:t>.</w:t>
@@ -947,13 +940,8 @@
         <w:t xml:space="preserve">используется </w:t>
       </w:r>
       <w:r>
-        <w:t xml:space="preserve">тип данных </w:t>
-      </w:r>
-      <w:proofErr w:type="spellStart"/>
-      <w:r>
-        <w:t>стэк</w:t>
-      </w:r>
-      <w:proofErr w:type="spellEnd"/>
+        <w:t>тип данных стэк</w:t>
+      </w:r>
       <w:r>
         <w:t>, реализованный в отдельном классе</w:t>
       </w:r>
@@ -977,15 +965,7 @@
         <w:jc w:val="both"/>
       </w:pPr>
       <w:r>
-        <w:t xml:space="preserve">Условие цикла: шаги выполняются пока наверху </w:t>
-      </w:r>
-      <w:proofErr w:type="spellStart"/>
-      <w:r>
-        <w:t>стэка</w:t>
-      </w:r>
-      <w:proofErr w:type="spellEnd"/>
-      <w:r>
-        <w:t xml:space="preserve"> находится ожидаемый номер </w:t>
+        <w:t xml:space="preserve">Условие цикла: шаги выполняются пока наверху стэка находится ожидаемый номер </w:t>
       </w:r>
       <w:r>
         <w:rPr>
@@ -1020,23 +1000,7 @@
         <w:jc w:val="both"/>
       </w:pPr>
       <w:r>
-        <w:t xml:space="preserve">Если ожидаемый номер находится наверху </w:t>
-      </w:r>
-      <w:proofErr w:type="spellStart"/>
-      <w:r>
-        <w:t>стэка</w:t>
-      </w:r>
-      <w:proofErr w:type="spellEnd"/>
-      <w:r>
-        <w:t xml:space="preserve">, удалить его со </w:t>
-      </w:r>
-      <w:proofErr w:type="spellStart"/>
-      <w:r>
-        <w:t>стэка</w:t>
-      </w:r>
-      <w:proofErr w:type="spellEnd"/>
-      <w:r>
-        <w:t xml:space="preserve"> и, если счетчик </w:t>
+        <w:t xml:space="preserve">Если ожидаемый номер находится наверху стэка, удалить его со стэка и, если счетчик </w:t>
       </w:r>
       <w:r>
         <w:t xml:space="preserve">исходящих </w:t>
@@ -1091,23 +1055,7 @@
         <w:jc w:val="both"/>
       </w:pPr>
       <w:r>
-        <w:t xml:space="preserve">Иначе, если наверху </w:t>
-      </w:r>
-      <w:proofErr w:type="spellStart"/>
-      <w:r>
-        <w:t>стэка</w:t>
-      </w:r>
-      <w:proofErr w:type="spellEnd"/>
-      <w:r>
-        <w:t xml:space="preserve"> номер не найден, добавить в </w:t>
-      </w:r>
-      <w:proofErr w:type="spellStart"/>
-      <w:r>
-        <w:t>стэк</w:t>
-      </w:r>
-      <w:proofErr w:type="spellEnd"/>
-      <w:r>
-        <w:t xml:space="preserve"> следующий входящий номер, а счетчик входящих номеров увеличить на 1. </w:t>
+        <w:t xml:space="preserve">Иначе, если наверху стэка номер не найден, добавить в стэк следующий входящий номер, а счетчик входящих номеров увеличить на 1. </w:t>
       </w:r>
     </w:p>
     <w:p>
@@ -1201,7 +1149,6 @@
       <w:r>
         <w:t>“</w:t>
       </w:r>
-      <w:proofErr w:type="gramStart"/>
       <w:r>
         <w:rPr>
           <w:lang w:val="en-US"/>
@@ -1214,7 +1161,6 @@
       <w:r>
         <w:t>…</w:t>
       </w:r>
-      <w:proofErr w:type="gramEnd"/>
       <w:r>
         <w:t>”</w:t>
       </w:r>
@@ -1338,6 +1284,7 @@
         </w:numPr>
       </w:pPr>
       <w:r>
+        <w:lastRenderedPageBreak/>
         <w:t>Уровни тестирования</w:t>
       </w:r>
     </w:p>
@@ -1360,7 +1307,6 @@
     </w:p>
     <w:p>
       <w:r>
-        <w:lastRenderedPageBreak/>
         <w:t>Тестирование осуществляется после окончания разработки приложения путем его многократного запуска с различным набором тестовых данных</w:t>
       </w:r>
     </w:p>
@@ -1401,17 +1347,8 @@
           <w:b/>
           <w:bCs/>
         </w:rPr>
-        <w:t xml:space="preserve">&lt;имя входного </w:t>
-      </w:r>
-      <w:proofErr w:type="gramStart"/>
-      <w:r>
-        <w:rPr>
-          <w:b/>
-          <w:bCs/>
-        </w:rPr>
-        <w:t>файла&gt;_</w:t>
-      </w:r>
-      <w:proofErr w:type="gramEnd"/>
+        <w:t>&lt;имя входного файла&gt;_</w:t>
+      </w:r>
       <w:r>
         <w:rPr>
           <w:b/>
@@ -1452,21 +1389,18 @@
       <w:r>
         <w:t xml:space="preserve"> класс </w:t>
       </w:r>
-      <w:proofErr w:type="spellStart"/>
       <w:r>
         <w:rPr>
           <w:lang w:val="en-US"/>
         </w:rPr>
         <w:t>InputValidator</w:t>
       </w:r>
-      <w:proofErr w:type="spellEnd"/>
       <w:r>
         <w:t xml:space="preserve"> </w:t>
       </w:r>
       <w:r>
         <w:t xml:space="preserve">с методом </w:t>
       </w:r>
-      <w:proofErr w:type="gramStart"/>
       <w:r>
         <w:rPr>
           <w:lang w:val="en-US"/>
@@ -1474,11 +1408,7 @@
         <w:t>validate</w:t>
       </w:r>
       <w:r>
-        <w:t>(</w:t>
-      </w:r>
-      <w:proofErr w:type="gramEnd"/>
-      <w:r>
-        <w:t xml:space="preserve">), </w:t>
+        <w:t xml:space="preserve">(), </w:t>
       </w:r>
       <w:r>
         <w:t xml:space="preserve">проверяющим </w:t>
@@ -1498,7 +1428,6 @@
       <w:r>
         <w:t xml:space="preserve">в метод </w:t>
       </w:r>
-      <w:proofErr w:type="gramStart"/>
       <w:r>
         <w:rPr>
           <w:b/>
@@ -1512,15 +1441,7 @@
           <w:b/>
           <w:bCs/>
         </w:rPr>
-        <w:t>(</w:t>
-      </w:r>
-      <w:proofErr w:type="gramEnd"/>
-      <w:r>
-        <w:rPr>
-          <w:b/>
-          <w:bCs/>
-        </w:rPr>
-        <w:t>)</w:t>
+        <w:t>()</w:t>
       </w:r>
       <w:r>
         <w:t xml:space="preserve"> </w:t>
@@ -1528,25 +1449,21 @@
       <w:r>
         <w:t xml:space="preserve">возвращается объект </w:t>
       </w:r>
-      <w:proofErr w:type="spellStart"/>
       <w:r>
         <w:rPr>
           <w:lang w:val="en-US"/>
         </w:rPr>
         <w:t>ValidationResult</w:t>
       </w:r>
-      <w:proofErr w:type="spellEnd"/>
       <w:r>
         <w:t xml:space="preserve"> с флагом </w:t>
       </w:r>
-      <w:proofErr w:type="spellStart"/>
       <w:r>
         <w:rPr>
           <w:lang w:val="en-US"/>
         </w:rPr>
         <w:t>isValid</w:t>
       </w:r>
-      <w:proofErr w:type="spellEnd"/>
       <w:r>
         <w:t>==</w:t>
       </w:r>
@@ -1875,15 +1792,7 @@
               <w:jc w:val="center"/>
             </w:pPr>
             <w:r>
-              <w:t xml:space="preserve">Имя файла с </w:t>
-            </w:r>
-            <w:proofErr w:type="spellStart"/>
-            <w:r>
-              <w:t>вх</w:t>
-            </w:r>
-            <w:proofErr w:type="spellEnd"/>
-            <w:r>
-              <w:t>. данными</w:t>
+              <w:t>Имя файла с вх. данными</w:t>
             </w:r>
           </w:p>
         </w:tc>
@@ -2069,11 +1978,9 @@
               </w:rPr>
               <w:t>2</w:t>
             </w:r>
-            <w:proofErr w:type="spellStart"/>
             <w:r>
               <w:t>positiveInt</w:t>
             </w:r>
-            <w:proofErr w:type="spellEnd"/>
           </w:p>
         </w:tc>
       </w:tr>
@@ -4445,13 +4352,8 @@
             <w:pPr>
               <w:jc w:val="center"/>
             </w:pPr>
-            <w:proofErr w:type="spellStart"/>
-            <w:r>
-              <w:t>Консистентность</w:t>
-            </w:r>
-            <w:proofErr w:type="spellEnd"/>
-            <w:r>
-              <w:t xml:space="preserve"> данных</w:t>
+            <w:r>
+              <w:t>Консистентность данных</w:t>
             </w:r>
           </w:p>
         </w:tc>
@@ -5658,7 +5560,6 @@
             <w:r>
               <w:t>2</w:t>
             </w:r>
-            <w:proofErr w:type="spellStart"/>
             <w:r>
               <w:rPr>
                 <w:lang w:val="en-US"/>
@@ -5671,7 +5572,6 @@
               </w:rPr>
               <w:t>Midrange</w:t>
             </w:r>
-            <w:proofErr w:type="spellEnd"/>
           </w:p>
         </w:tc>
       </w:tr>
@@ -5736,11 +5636,9 @@
             <w:r>
               <w:t xml:space="preserve">Выбрасывается исключение </w:t>
             </w:r>
-            <w:proofErr w:type="spellStart"/>
             <w:r>
               <w:t>FileNotFoundException</w:t>
             </w:r>
-            <w:proofErr w:type="spellEnd"/>
           </w:p>
         </w:tc>
         <w:tc>
@@ -7641,4 +7539,16 @@
     </a:ext>
   </a:extLst>
 </a:theme>
+</file>
+
+<file path=customXml/item1.xml><?xml version="1.0" encoding="utf-8"?>
+<b:Sources xmlns:b="http://schemas.openxmlformats.org/officeDocument/2006/bibliography" xmlns="http://schemas.openxmlformats.org/officeDocument/2006/bibliography" SelectedStyle="\APASixthEditionOfficeOnline.xsl" StyleName="APA" Version="6"/>
+</file>
+
+<file path=customXml/itemProps1.xml><?xml version="1.0" encoding="utf-8"?>
+<ds:datastoreItem xmlns:ds="http://schemas.openxmlformats.org/officeDocument/2006/customXml" ds:itemID="{464F5CFF-9A28-46CF-BD47-02C1AA838CE9}">
+  <ds:schemaRefs>
+    <ds:schemaRef ds:uri="http://schemas.openxmlformats.org/officeDocument/2006/bibliography"/>
+  </ds:schemaRefs>
+</ds:datastoreItem>
 </file>
</xml_diff>